<commit_message>
updates to initial findings
updates to initial findings
</commit_message>
<xml_diff>
--- a/reports/BMoretz_Research.docx
+++ b/reports/BMoretz_Research.docx
@@ -81,10 +81,7 @@
         <w:t xml:space="preserve"> and market </w:t>
       </w:r>
       <w:r>
-        <w:t>STYLIZED</w:t>
-      </w:r>
-      <w:r>
-        <w:t xml:space="preserve"> </w:t>
+        <w:t xml:space="preserve">STYLIZED </w:t>
       </w:r>
       <w:r>
         <w:t>facts</w:t>
@@ -304,15 +301,30 @@
     </w:p>
     <w:p>
       <w:pPr>
-        <w:spacing w:line="480" w:lineRule="auto"/>
-      </w:pPr>
+        <w:pStyle w:val="Heading3"/>
+      </w:pPr>
+      <w:r>
+        <w:t>Distributions</w:t>
+      </w:r>
+      <w:r>
+        <w:t xml:space="preserve"> &amp; variance</w:t>
+      </w:r>
     </w:p>
     <w:p>
       <w:pPr>
-        <w:pStyle w:val="Heading3"/>
-      </w:pPr>
-      <w:r>
-        <w:t>Relationships</w:t>
+        <w:spacing w:line="480" w:lineRule="auto"/>
+      </w:pPr>
+      <w:r>
+        <w:t>Looking</w:t>
+      </w:r>
+      <w:r>
+        <w:t xml:space="preserve"> at the distribution of the returns for the commodities since 2014, we will notice some distinguishing characteristics</w:t>
+      </w:r>
+      <w:r>
+        <w:t xml:space="preserve"> that may help us in further pattern analysis</w:t>
+      </w:r>
+      <w:r>
+        <w:t>:</w:t>
       </w:r>
     </w:p>
     <w:p>
@@ -323,6 +335,312 @@
         <w:rPr>
           <w:noProof/>
         </w:rPr>
+        <w:drawing>
+          <wp:inline distT="0" distB="0" distL="0" distR="0" wp14:anchorId="58948730" wp14:editId="36A48372">
+            <wp:extent cx="6858000" cy="3391535"/>
+            <wp:effectExtent l="0" t="0" r="0" b="0"/>
+            <wp:docPr id="9" name="Picture 9"/>
+            <wp:cNvGraphicFramePr>
+              <a:graphicFrameLocks xmlns:a="http://schemas.openxmlformats.org/drawingml/2006/main" noChangeAspect="1"/>
+            </wp:cNvGraphicFramePr>
+            <a:graphic xmlns:a="http://schemas.openxmlformats.org/drawingml/2006/main">
+              <a:graphicData uri="http://schemas.openxmlformats.org/drawingml/2006/picture">
+                <pic:pic xmlns:pic="http://schemas.openxmlformats.org/drawingml/2006/picture">
+                  <pic:nvPicPr>
+                    <pic:cNvPr id="1" name=""/>
+                    <pic:cNvPicPr/>
+                  </pic:nvPicPr>
+                  <pic:blipFill>
+                    <a:blip r:embed="rId11"/>
+                    <a:stretch>
+                      <a:fillRect/>
+                    </a:stretch>
+                  </pic:blipFill>
+                  <pic:spPr>
+                    <a:xfrm>
+                      <a:off x="0" y="0"/>
+                      <a:ext cx="6858000" cy="3391535"/>
+                    </a:xfrm>
+                    <a:prstGeom prst="rect">
+                      <a:avLst/>
+                    </a:prstGeom>
+                  </pic:spPr>
+                </pic:pic>
+              </a:graphicData>
+            </a:graphic>
+          </wp:inline>
+        </w:drawing>
+      </w:r>
+    </w:p>
+    <w:p>
+      <w:pPr>
+        <w:spacing w:line="480" w:lineRule="auto"/>
+      </w:pPr>
+      <w:r>
+        <w:t>The most obvious fact that jumps out from the above plot is the spread/variance amongst the commodities.</w:t>
+      </w:r>
+      <w:r>
+        <w:t xml:space="preserve"> The volatility for these assets are obvious, however, the crude VIX is an outlier amongst outliers.</w:t>
+      </w:r>
+      <w:r>
+        <w:t xml:space="preserve"> It is clear we will need to use a Student’s t for each of the assets, as use independent maximum likelihood estimates for the degrees of freedom.</w:t>
+      </w:r>
+    </w:p>
+    <w:p>
+      <w:pPr>
+        <w:spacing w:line="480" w:lineRule="auto"/>
+      </w:pPr>
+      <w:r>
+        <w:t>A quick visual inspection of the Crude VIX vs some standard t-distributions will be useful to gather a quick estimate on the degrees of freedom we’ll need to model these further:</w:t>
+      </w:r>
+    </w:p>
+    <w:p>
+      <w:pPr>
+        <w:spacing w:line="480" w:lineRule="auto"/>
+      </w:pPr>
+    </w:p>
+    <w:p>
+      <w:pPr>
+        <w:spacing w:line="480" w:lineRule="auto"/>
+      </w:pPr>
+    </w:p>
+    <w:p>
+      <w:pPr>
+        <w:spacing w:line="480" w:lineRule="auto"/>
+      </w:pPr>
+      <w:r>
+        <w:rPr>
+          <w:noProof/>
+        </w:rPr>
+        <w:lastRenderedPageBreak/>
+        <w:drawing>
+          <wp:inline distT="0" distB="0" distL="0" distR="0" wp14:anchorId="46A17FFB" wp14:editId="698F2FB6">
+            <wp:extent cx="6858000" cy="3391535"/>
+            <wp:effectExtent l="0" t="0" r="0" b="0"/>
+            <wp:docPr id="10" name="Picture 10"/>
+            <wp:cNvGraphicFramePr>
+              <a:graphicFrameLocks xmlns:a="http://schemas.openxmlformats.org/drawingml/2006/main" noChangeAspect="1"/>
+            </wp:cNvGraphicFramePr>
+            <a:graphic xmlns:a="http://schemas.openxmlformats.org/drawingml/2006/main">
+              <a:graphicData uri="http://schemas.openxmlformats.org/drawingml/2006/picture">
+                <pic:pic xmlns:pic="http://schemas.openxmlformats.org/drawingml/2006/picture">
+                  <pic:nvPicPr>
+                    <pic:cNvPr id="1" name=""/>
+                    <pic:cNvPicPr/>
+                  </pic:nvPicPr>
+                  <pic:blipFill>
+                    <a:blip r:embed="rId12"/>
+                    <a:stretch>
+                      <a:fillRect/>
+                    </a:stretch>
+                  </pic:blipFill>
+                  <pic:spPr>
+                    <a:xfrm>
+                      <a:off x="0" y="0"/>
+                      <a:ext cx="6858000" cy="3391535"/>
+                    </a:xfrm>
+                    <a:prstGeom prst="rect">
+                      <a:avLst/>
+                    </a:prstGeom>
+                  </pic:spPr>
+                </pic:pic>
+              </a:graphicData>
+            </a:graphic>
+          </wp:inline>
+        </w:drawing>
+      </w:r>
+    </w:p>
+    <w:p>
+      <w:pPr>
+        <w:spacing w:line="480" w:lineRule="auto"/>
+      </w:pPr>
+      <w:r>
+        <w:t>It appears that the Crude VIX will need a an extremely low degree of freedom parameter, as the variance is almost undefined (v &lt;= 2 is “infinite” variance).</w:t>
+      </w:r>
+    </w:p>
+    <w:p>
+      <w:pPr>
+        <w:spacing w:line="480" w:lineRule="auto"/>
+      </w:pPr>
+      <w:r>
+        <w:rPr>
+          <w:noProof/>
+        </w:rPr>
+        <w:drawing>
+          <wp:inline distT="0" distB="0" distL="0" distR="0" wp14:anchorId="1F998E22" wp14:editId="5EF6D819">
+            <wp:extent cx="6858000" cy="3391535"/>
+            <wp:effectExtent l="0" t="0" r="0" b="0"/>
+            <wp:docPr id="12" name="Picture 12"/>
+            <wp:cNvGraphicFramePr>
+              <a:graphicFrameLocks xmlns:a="http://schemas.openxmlformats.org/drawingml/2006/main" noChangeAspect="1"/>
+            </wp:cNvGraphicFramePr>
+            <a:graphic xmlns:a="http://schemas.openxmlformats.org/drawingml/2006/main">
+              <a:graphicData uri="http://schemas.openxmlformats.org/drawingml/2006/picture">
+                <pic:pic xmlns:pic="http://schemas.openxmlformats.org/drawingml/2006/picture">
+                  <pic:nvPicPr>
+                    <pic:cNvPr id="1" name=""/>
+                    <pic:cNvPicPr/>
+                  </pic:nvPicPr>
+                  <pic:blipFill>
+                    <a:blip r:embed="rId13"/>
+                    <a:stretch>
+                      <a:fillRect/>
+                    </a:stretch>
+                  </pic:blipFill>
+                  <pic:spPr>
+                    <a:xfrm>
+                      <a:off x="0" y="0"/>
+                      <a:ext cx="6858000" cy="3391535"/>
+                    </a:xfrm>
+                    <a:prstGeom prst="rect">
+                      <a:avLst/>
+                    </a:prstGeom>
+                  </pic:spPr>
+                </pic:pic>
+              </a:graphicData>
+            </a:graphic>
+          </wp:inline>
+        </w:drawing>
+      </w:r>
+    </w:p>
+    <w:p>
+      <w:pPr>
+        <w:spacing w:line="480" w:lineRule="auto"/>
+      </w:pPr>
+      <w:r>
+        <w:t>It looks like we can get close with around ~3 degrees of freedom. We will have to revisit these later when we perform the maximum likelihood estimation.</w:t>
+      </w:r>
+    </w:p>
+    <w:p>
+      <w:pPr>
+        <w:spacing w:line="480" w:lineRule="auto"/>
+      </w:pPr>
+      <w:r>
+        <w:lastRenderedPageBreak/>
+        <w:t>A similar look at the clustering behavior of the returns yield some additional interesting observations:</w:t>
+      </w:r>
+    </w:p>
+    <w:p>
+      <w:pPr>
+        <w:spacing w:line="480" w:lineRule="auto"/>
+      </w:pPr>
+      <w:r>
+        <w:rPr>
+          <w:noProof/>
+        </w:rPr>
+        <w:drawing>
+          <wp:inline distT="0" distB="0" distL="0" distR="0" wp14:anchorId="6C7C4DB6" wp14:editId="4B1AC33F">
+            <wp:extent cx="6858000" cy="3391535"/>
+            <wp:effectExtent l="0" t="0" r="0" b="0"/>
+            <wp:docPr id="13" name="Picture 13"/>
+            <wp:cNvGraphicFramePr>
+              <a:graphicFrameLocks xmlns:a="http://schemas.openxmlformats.org/drawingml/2006/main" noChangeAspect="1"/>
+            </wp:cNvGraphicFramePr>
+            <a:graphic xmlns:a="http://schemas.openxmlformats.org/drawingml/2006/main">
+              <a:graphicData uri="http://schemas.openxmlformats.org/drawingml/2006/picture">
+                <pic:pic xmlns:pic="http://schemas.openxmlformats.org/drawingml/2006/picture">
+                  <pic:nvPicPr>
+                    <pic:cNvPr id="1" name=""/>
+                    <pic:cNvPicPr/>
+                  </pic:nvPicPr>
+                  <pic:blipFill>
+                    <a:blip r:embed="rId14"/>
+                    <a:stretch>
+                      <a:fillRect/>
+                    </a:stretch>
+                  </pic:blipFill>
+                  <pic:spPr>
+                    <a:xfrm>
+                      <a:off x="0" y="0"/>
+                      <a:ext cx="6858000" cy="3391535"/>
+                    </a:xfrm>
+                    <a:prstGeom prst="rect">
+                      <a:avLst/>
+                    </a:prstGeom>
+                  </pic:spPr>
+                </pic:pic>
+              </a:graphicData>
+            </a:graphic>
+          </wp:inline>
+        </w:drawing>
+      </w:r>
+    </w:p>
+    <w:p>
+      <w:pPr>
+        <w:spacing w:line="480" w:lineRule="auto"/>
+      </w:pPr>
+      <w:r>
+        <w:t>We can see the Brent and WTI appear to be relatively stable</w:t>
+      </w:r>
+      <w:r>
+        <w:t xml:space="preserve"> amongst the assets, having </w:t>
+      </w:r>
+      <w:r>
+        <w:t>the most returns cluster towards the mean. We can also break it out by commodity, to get an individual sense of the spreads.</w:t>
+      </w:r>
+    </w:p>
+    <w:p>
+      <w:pPr>
+        <w:spacing w:line="480" w:lineRule="auto"/>
+      </w:pPr>
+      <w:r>
+        <w:rPr>
+          <w:noProof/>
+        </w:rPr>
+        <w:drawing>
+          <wp:inline distT="0" distB="0" distL="0" distR="0" wp14:anchorId="3DD8378C" wp14:editId="0667F217">
+            <wp:extent cx="6858000" cy="3391535"/>
+            <wp:effectExtent l="0" t="0" r="0" b="0"/>
+            <wp:docPr id="2" name="Picture 2"/>
+            <wp:cNvGraphicFramePr>
+              <a:graphicFrameLocks xmlns:a="http://schemas.openxmlformats.org/drawingml/2006/main" noChangeAspect="1"/>
+            </wp:cNvGraphicFramePr>
+            <a:graphic xmlns:a="http://schemas.openxmlformats.org/drawingml/2006/main">
+              <a:graphicData uri="http://schemas.openxmlformats.org/drawingml/2006/picture">
+                <pic:pic xmlns:pic="http://schemas.openxmlformats.org/drawingml/2006/picture">
+                  <pic:nvPicPr>
+                    <pic:cNvPr id="1" name=""/>
+                    <pic:cNvPicPr/>
+                  </pic:nvPicPr>
+                  <pic:blipFill>
+                    <a:blip r:embed="rId15"/>
+                    <a:stretch>
+                      <a:fillRect/>
+                    </a:stretch>
+                  </pic:blipFill>
+                  <pic:spPr>
+                    <a:xfrm>
+                      <a:off x="0" y="0"/>
+                      <a:ext cx="6858000" cy="3391535"/>
+                    </a:xfrm>
+                    <a:prstGeom prst="rect">
+                      <a:avLst/>
+                    </a:prstGeom>
+                  </pic:spPr>
+                </pic:pic>
+              </a:graphicData>
+            </a:graphic>
+          </wp:inline>
+        </w:drawing>
+      </w:r>
+    </w:p>
+    <w:p>
+      <w:pPr>
+        <w:pStyle w:val="Heading3"/>
+      </w:pPr>
+      <w:r>
+        <w:t>Relationships</w:t>
+      </w:r>
+    </w:p>
+    <w:p>
+      <w:pPr>
+        <w:spacing w:line="480" w:lineRule="auto"/>
+      </w:pPr>
+      <w:r>
+        <w:rPr>
+          <w:noProof/>
+        </w:rPr>
+        <w:lastRenderedPageBreak/>
         <w:drawing>
           <wp:anchor distT="0" distB="0" distL="114300" distR="114300" simplePos="0" relativeHeight="251658240" behindDoc="0" locked="0" layoutInCell="1" allowOverlap="1" wp14:anchorId="443E6E1D" wp14:editId="38FA2CEC">
             <wp:simplePos x="0" y="0"/>
@@ -347,7 +665,7 @@
                     <pic:cNvPicPr/>
                   </pic:nvPicPr>
                   <pic:blipFill>
-                    <a:blip r:embed="rId11">
+                    <a:blip r:embed="rId16">
                       <a:extLst>
                         <a:ext uri="{28A0092B-C50C-407E-A947-70E740481C1C}">
                           <a14:useLocalDpi xmlns:a14="http://schemas.microsoft.com/office/drawing/2010/main" val="0"/>
@@ -398,39 +716,275 @@
         <w:t>ly positive correlations, especially in the tails, then we would expect a high degree of volatility in our strategy.</w:t>
       </w:r>
       <w:r>
-        <w:t xml:space="preserve"> In the below chart, we can see the correlations of the returns of each of the commodities under analysis. </w:t>
-      </w:r>
-      <w:r>
-        <w:t>These high-level relationships will drive</w:t>
-      </w:r>
-      <w:r>
-        <w:t xml:space="preserve"> further </w:t>
-      </w:r>
-      <w:r>
-        <w:t>in-depth analysis</w:t>
-      </w:r>
-      <w:r>
-        <w:t>.</w:t>
+        <w:t xml:space="preserve"> In the below chart, we can see the correlations of the returns of each of the commodities under analysis. These high-level relationships will drive further in-depth analysis.</w:t>
       </w:r>
     </w:p>
     <w:p>
       <w:pPr>
         <w:spacing w:line="480" w:lineRule="auto"/>
       </w:pPr>
+      <w:r>
+        <w:t xml:space="preserve">In the above correlation </w:t>
+      </w:r>
+      <w:r>
+        <w:t>matrix,</w:t>
+      </w:r>
+      <w:r>
+        <w:t xml:space="preserve"> we see the simple “linear” (Pearson’s) correlation only produce negative correlations between VE, which is the volatility index for crude. Incidentally, the VE is a </w:t>
+      </w:r>
+      <w:r>
+        <w:t xml:space="preserve">lagging </w:t>
+      </w:r>
+      <w:r>
+        <w:t>measure of</w:t>
+      </w:r>
+      <w:r>
+        <w:t xml:space="preserve"> the rolling volatility in crude oil products, and the negative correlation to the VE is only prominent in the four crude symbols, CL, SC, MT and QA.</w:t>
+      </w:r>
+    </w:p>
+    <w:p>
+      <w:pPr>
+        <w:pStyle w:val="Heading2"/>
+        <w:jc w:val="center"/>
+      </w:pPr>
+      <w:r>
+        <w:t>Crude Correlations</w:t>
+      </w:r>
+    </w:p>
+    <w:p>
+      <w:pPr>
+        <w:spacing w:line="480" w:lineRule="auto"/>
+        <w:jc w:val="center"/>
+      </w:pPr>
+      <w:r>
+        <w:t>Person’s Correlation:</w:t>
+      </w:r>
+    </w:p>
+    <w:p>
+      <w:pPr>
+        <w:spacing w:line="480" w:lineRule="auto"/>
+        <w:jc w:val="center"/>
+      </w:pPr>
+      <w:r>
+        <w:rPr>
+          <w:noProof/>
+        </w:rPr>
+        <w:lastRenderedPageBreak/>
+        <w:drawing>
+          <wp:inline distT="0" distB="0" distL="0" distR="0" wp14:anchorId="1F67827A" wp14:editId="0FF3F61D">
+            <wp:extent cx="5339482" cy="1520456"/>
+            <wp:effectExtent l="0" t="0" r="0" b="3810"/>
+            <wp:docPr id="4" name="Picture 4"/>
+            <wp:cNvGraphicFramePr>
+              <a:graphicFrameLocks xmlns:a="http://schemas.openxmlformats.org/drawingml/2006/main" noChangeAspect="1"/>
+            </wp:cNvGraphicFramePr>
+            <a:graphic xmlns:a="http://schemas.openxmlformats.org/drawingml/2006/main">
+              <a:graphicData uri="http://schemas.openxmlformats.org/drawingml/2006/picture">
+                <pic:pic xmlns:pic="http://schemas.openxmlformats.org/drawingml/2006/picture">
+                  <pic:nvPicPr>
+                    <pic:cNvPr id="1" name=""/>
+                    <pic:cNvPicPr/>
+                  </pic:nvPicPr>
+                  <pic:blipFill>
+                    <a:blip r:embed="rId17"/>
+                    <a:stretch>
+                      <a:fillRect/>
+                    </a:stretch>
+                  </pic:blipFill>
+                  <pic:spPr>
+                    <a:xfrm>
+                      <a:off x="0" y="0"/>
+                      <a:ext cx="5381318" cy="1532369"/>
+                    </a:xfrm>
+                    <a:prstGeom prst="rect">
+                      <a:avLst/>
+                    </a:prstGeom>
+                  </pic:spPr>
+                </pic:pic>
+              </a:graphicData>
+            </a:graphic>
+          </wp:inline>
+        </w:drawing>
+      </w:r>
+    </w:p>
+    <w:p>
+      <w:pPr>
+        <w:spacing w:line="480" w:lineRule="auto"/>
+        <w:jc w:val="center"/>
+      </w:pPr>
+      <w:r>
+        <w:t>Kendall’s Tau:</w:t>
+      </w:r>
+    </w:p>
+    <w:p>
+      <w:pPr>
+        <w:spacing w:line="480" w:lineRule="auto"/>
+        <w:jc w:val="center"/>
+      </w:pPr>
+      <w:r>
+        <w:rPr>
+          <w:noProof/>
+        </w:rPr>
+        <w:drawing>
+          <wp:inline distT="0" distB="0" distL="0" distR="0" wp14:anchorId="6CFE70B8" wp14:editId="3B41E9AE">
+            <wp:extent cx="5003061" cy="1711574"/>
+            <wp:effectExtent l="0" t="0" r="7620" b="3175"/>
+            <wp:docPr id="5" name="Picture 5"/>
+            <wp:cNvGraphicFramePr>
+              <a:graphicFrameLocks xmlns:a="http://schemas.openxmlformats.org/drawingml/2006/main" noChangeAspect="1"/>
+            </wp:cNvGraphicFramePr>
+            <a:graphic xmlns:a="http://schemas.openxmlformats.org/drawingml/2006/main">
+              <a:graphicData uri="http://schemas.openxmlformats.org/drawingml/2006/picture">
+                <pic:pic xmlns:pic="http://schemas.openxmlformats.org/drawingml/2006/picture">
+                  <pic:nvPicPr>
+                    <pic:cNvPr id="1" name=""/>
+                    <pic:cNvPicPr/>
+                  </pic:nvPicPr>
+                  <pic:blipFill>
+                    <a:blip r:embed="rId18"/>
+                    <a:stretch>
+                      <a:fillRect/>
+                    </a:stretch>
+                  </pic:blipFill>
+                  <pic:spPr>
+                    <a:xfrm>
+                      <a:off x="0" y="0"/>
+                      <a:ext cx="5018281" cy="1716781"/>
+                    </a:xfrm>
+                    <a:prstGeom prst="rect">
+                      <a:avLst/>
+                    </a:prstGeom>
+                  </pic:spPr>
+                </pic:pic>
+              </a:graphicData>
+            </a:graphic>
+          </wp:inline>
+        </w:drawing>
+      </w:r>
+    </w:p>
+    <w:p>
+      <w:pPr>
+        <w:spacing w:line="480" w:lineRule="auto"/>
+        <w:jc w:val="center"/>
+      </w:pPr>
+      <w:r>
+        <w:t>Spearman’s Rho:</w:t>
+      </w:r>
+    </w:p>
+    <w:p>
+      <w:pPr>
+        <w:spacing w:line="480" w:lineRule="auto"/>
+        <w:jc w:val="center"/>
+      </w:pPr>
+      <w:r>
+        <w:rPr>
+          <w:noProof/>
+        </w:rPr>
+        <w:drawing>
+          <wp:inline distT="0" distB="0" distL="0" distR="0" wp14:anchorId="19CEB9B5" wp14:editId="2AB70B3A">
+            <wp:extent cx="5172075" cy="1685925"/>
+            <wp:effectExtent l="0" t="0" r="9525" b="9525"/>
+            <wp:docPr id="6" name="Picture 6"/>
+            <wp:cNvGraphicFramePr>
+              <a:graphicFrameLocks xmlns:a="http://schemas.openxmlformats.org/drawingml/2006/main" noChangeAspect="1"/>
+            </wp:cNvGraphicFramePr>
+            <a:graphic xmlns:a="http://schemas.openxmlformats.org/drawingml/2006/main">
+              <a:graphicData uri="http://schemas.openxmlformats.org/drawingml/2006/picture">
+                <pic:pic xmlns:pic="http://schemas.openxmlformats.org/drawingml/2006/picture">
+                  <pic:nvPicPr>
+                    <pic:cNvPr id="1" name=""/>
+                    <pic:cNvPicPr/>
+                  </pic:nvPicPr>
+                  <pic:blipFill>
+                    <a:blip r:embed="rId19"/>
+                    <a:stretch>
+                      <a:fillRect/>
+                    </a:stretch>
+                  </pic:blipFill>
+                  <pic:spPr>
+                    <a:xfrm>
+                      <a:off x="0" y="0"/>
+                      <a:ext cx="5172075" cy="1685925"/>
+                    </a:xfrm>
+                    <a:prstGeom prst="rect">
+                      <a:avLst/>
+                    </a:prstGeom>
+                  </pic:spPr>
+                </pic:pic>
+              </a:graphicData>
+            </a:graphic>
+          </wp:inline>
+        </w:drawing>
+      </w:r>
+    </w:p>
+    <w:p>
+      <w:pPr>
+        <w:spacing w:line="480" w:lineRule="auto"/>
+      </w:pPr>
+      <w:r>
+        <w:t xml:space="preserve">In the correlations we notice the Spearman’s Rho for WTI and Gulf Sour seem to be directionally </w:t>
+      </w:r>
+      <w:r>
+        <w:t>correlated</w:t>
+      </w:r>
       <w:bookmarkStart w:id="0" w:name="_GoBack"/>
       <w:bookmarkEnd w:id="0"/>
+      <w:r>
+        <w:t xml:space="preserve"> about 89% of the time. Additionally, there is a strong linear relationship indicated by Pearson’s correlation coefficient: Let’s zoom in a highly correlated period, 2018:</w:t>
+      </w:r>
     </w:p>
     <w:p>
       <w:pPr>
         <w:spacing w:line="480" w:lineRule="auto"/>
       </w:pPr>
+      <w:r>
+        <w:rPr>
+          <w:noProof/>
+        </w:rPr>
+        <w:lastRenderedPageBreak/>
+        <w:drawing>
+          <wp:inline distT="0" distB="0" distL="0" distR="0" wp14:anchorId="5341DE87" wp14:editId="7F71F692">
+            <wp:extent cx="6858000" cy="3391535"/>
+            <wp:effectExtent l="0" t="0" r="0" b="0"/>
+            <wp:docPr id="7" name="Picture 7"/>
+            <wp:cNvGraphicFramePr>
+              <a:graphicFrameLocks xmlns:a="http://schemas.openxmlformats.org/drawingml/2006/main" noChangeAspect="1"/>
+            </wp:cNvGraphicFramePr>
+            <a:graphic xmlns:a="http://schemas.openxmlformats.org/drawingml/2006/main">
+              <a:graphicData uri="http://schemas.openxmlformats.org/drawingml/2006/picture">
+                <pic:pic xmlns:pic="http://schemas.openxmlformats.org/drawingml/2006/picture">
+                  <pic:nvPicPr>
+                    <pic:cNvPr id="1" name=""/>
+                    <pic:cNvPicPr/>
+                  </pic:nvPicPr>
+                  <pic:blipFill>
+                    <a:blip r:embed="rId20"/>
+                    <a:stretch>
+                      <a:fillRect/>
+                    </a:stretch>
+                  </pic:blipFill>
+                  <pic:spPr>
+                    <a:xfrm>
+                      <a:off x="0" y="0"/>
+                      <a:ext cx="6858000" cy="3391535"/>
+                    </a:xfrm>
+                    <a:prstGeom prst="rect">
+                      <a:avLst/>
+                    </a:prstGeom>
+                  </pic:spPr>
+                </pic:pic>
+              </a:graphicData>
+            </a:graphic>
+          </wp:inline>
+        </w:drawing>
+      </w:r>
     </w:p>
     <w:p>
       <w:pPr>
-        <w:pStyle w:val="Heading3"/>
-      </w:pPr>
-      <w:r>
-        <w:t>Research</w:t>
+        <w:spacing w:line="480" w:lineRule="auto"/>
+      </w:pPr>
+      <w:r>
+        <w:t>A scatterplot of the returns reveals additional clustering, and confirms the near linear relationship:</w:t>
       </w:r>
     </w:p>
     <w:p>
@@ -438,15 +992,74 @@
         <w:spacing w:line="480" w:lineRule="auto"/>
       </w:pPr>
       <w:r>
-        <w:t xml:space="preserve">The </w:t>
+        <w:rPr>
+          <w:noProof/>
+        </w:rPr>
+        <w:drawing>
+          <wp:inline distT="0" distB="0" distL="0" distR="0" wp14:anchorId="0009021A" wp14:editId="65B715FE">
+            <wp:extent cx="6858000" cy="3391535"/>
+            <wp:effectExtent l="0" t="0" r="0" b="0"/>
+            <wp:docPr id="8" name="Picture 8"/>
+            <wp:cNvGraphicFramePr>
+              <a:graphicFrameLocks xmlns:a="http://schemas.openxmlformats.org/drawingml/2006/main" noChangeAspect="1"/>
+            </wp:cNvGraphicFramePr>
+            <a:graphic xmlns:a="http://schemas.openxmlformats.org/drawingml/2006/main">
+              <a:graphicData uri="http://schemas.openxmlformats.org/drawingml/2006/picture">
+                <pic:pic xmlns:pic="http://schemas.openxmlformats.org/drawingml/2006/picture">
+                  <pic:nvPicPr>
+                    <pic:cNvPr id="1" name=""/>
+                    <pic:cNvPicPr/>
+                  </pic:nvPicPr>
+                  <pic:blipFill>
+                    <a:blip r:embed="rId21"/>
+                    <a:stretch>
+                      <a:fillRect/>
+                    </a:stretch>
+                  </pic:blipFill>
+                  <pic:spPr>
+                    <a:xfrm>
+                      <a:off x="0" y="0"/>
+                      <a:ext cx="6858000" cy="3391535"/>
+                    </a:xfrm>
+                    <a:prstGeom prst="rect">
+                      <a:avLst/>
+                    </a:prstGeom>
+                  </pic:spPr>
+                </pic:pic>
+              </a:graphicData>
+            </a:graphic>
+          </wp:inline>
+        </w:drawing>
       </w:r>
     </w:p>
     <w:p>
       <w:pPr>
+        <w:spacing w:line="480" w:lineRule="auto"/>
+      </w:pPr>
+    </w:p>
+    <w:p>
+      <w:pPr>
+        <w:pStyle w:val="Heading3"/>
+      </w:pPr>
+      <w:r>
+        <w:t>Research</w:t>
+      </w:r>
+    </w:p>
+    <w:p>
+      <w:pPr>
+        <w:spacing w:line="480" w:lineRule="auto"/>
+      </w:pPr>
+      <w:r>
+        <w:t xml:space="preserve">The </w:t>
+      </w:r>
+    </w:p>
+    <w:p>
+      <w:pPr>
         <w:pStyle w:val="Heading3"/>
         <w:spacing w:line="480" w:lineRule="auto"/>
       </w:pPr>
       <w:r>
+        <w:lastRenderedPageBreak/>
         <w:t>Conclusion</w:t>
       </w:r>
     </w:p>
@@ -481,7 +1094,7 @@
                     <pic:cNvPicPr/>
                   </pic:nvPicPr>
                   <pic:blipFill>
-                    <a:blip r:embed="rId12"/>
+                    <a:blip r:embed="rId22"/>
                     <a:stretch>
                       <a:fillRect/>
                     </a:stretch>
@@ -508,7 +1121,7 @@
       </w:pPr>
     </w:p>
     <w:sectPr>
-      <w:footerReference w:type="default" r:id="rId13"/>
+      <w:footerReference w:type="default" r:id="rId23"/>
       <w:pgSz w:w="12240" w:h="15840"/>
       <w:pgMar w:top="720" w:right="720" w:bottom="720" w:left="720" w:header="720" w:footer="720" w:gutter="0"/>
       <w:cols w:space="720"/>
@@ -4484,7 +5097,7 @@
 </file>
 
 <file path=customXml/itemProps4.xml><?xml version="1.0" encoding="utf-8"?>
-<ds:datastoreItem xmlns:ds="http://schemas.openxmlformats.org/officeDocument/2006/customXml" ds:itemID="{760FCCB3-75B8-4B86-8262-BC674261B85D}">
+<ds:datastoreItem xmlns:ds="http://schemas.openxmlformats.org/officeDocument/2006/customXml" ds:itemID="{F2C8F401-A626-416E-A314-BFD5FA104218}">
   <ds:schemaRefs>
     <ds:schemaRef ds:uri="http://schemas.openxmlformats.org/officeDocument/2006/bibliography"/>
   </ds:schemaRefs>

</xml_diff>

<commit_message>
mean revision trading strategy
mean revision trading strategy
</commit_message>
<xml_diff>
--- a/reports/BMoretz_Research.docx
+++ b/reports/BMoretz_Research.docx
@@ -656,13 +656,9 @@
       <w:pPr>
         <w:spacing w:line="480" w:lineRule="auto"/>
       </w:pPr>
-    </w:p>
-    <w:p>
-      <w:pPr>
-        <w:pStyle w:val="Heading3"/>
-      </w:pPr>
-      <w:r>
-        <w:t>Relationships</w:t>
+      <w:r>
+        <w:lastRenderedPageBreak/>
+        <w:t>Individually, we will examine the time-series information in these instruments to look for any potential stationary process.</w:t>
       </w:r>
     </w:p>
     <w:p>
@@ -673,6 +669,105 @@
         <w:rPr>
           <w:noProof/>
         </w:rPr>
+        <w:drawing>
+          <wp:inline distT="0" distB="0" distL="0" distR="0" wp14:anchorId="50C71A06" wp14:editId="6BDB7B58">
+            <wp:extent cx="6858000" cy="3397250"/>
+            <wp:effectExtent l="0" t="0" r="0" b="0"/>
+            <wp:docPr id="15" name="Picture 15"/>
+            <wp:cNvGraphicFramePr>
+              <a:graphicFrameLocks xmlns:a="http://schemas.openxmlformats.org/drawingml/2006/main" noChangeAspect="1"/>
+            </wp:cNvGraphicFramePr>
+            <a:graphic xmlns:a="http://schemas.openxmlformats.org/drawingml/2006/main">
+              <a:graphicData uri="http://schemas.openxmlformats.org/drawingml/2006/picture">
+                <pic:pic xmlns:pic="http://schemas.openxmlformats.org/drawingml/2006/picture">
+                  <pic:nvPicPr>
+                    <pic:cNvPr id="1" name=""/>
+                    <pic:cNvPicPr/>
+                  </pic:nvPicPr>
+                  <pic:blipFill>
+                    <a:blip r:embed="rId16"/>
+                    <a:stretch>
+                      <a:fillRect/>
+                    </a:stretch>
+                  </pic:blipFill>
+                  <pic:spPr>
+                    <a:xfrm>
+                      <a:off x="0" y="0"/>
+                      <a:ext cx="6858000" cy="3397250"/>
+                    </a:xfrm>
+                    <a:prstGeom prst="rect">
+                      <a:avLst/>
+                    </a:prstGeom>
+                  </pic:spPr>
+                </pic:pic>
+              </a:graphicData>
+            </a:graphic>
+          </wp:inline>
+        </w:drawing>
+      </w:r>
+    </w:p>
+    <w:p>
+      <w:pPr>
+        <w:spacing w:line="480" w:lineRule="auto"/>
+      </w:pPr>
+      <w:r>
+        <w:rPr>
+          <w:noProof/>
+        </w:rPr>
+        <w:drawing>
+          <wp:inline distT="0" distB="0" distL="0" distR="0" wp14:anchorId="08AAA782" wp14:editId="5BA5C781">
+            <wp:extent cx="6858000" cy="3397250"/>
+            <wp:effectExtent l="0" t="0" r="0" b="0"/>
+            <wp:docPr id="16" name="Picture 16"/>
+            <wp:cNvGraphicFramePr>
+              <a:graphicFrameLocks xmlns:a="http://schemas.openxmlformats.org/drawingml/2006/main" noChangeAspect="1"/>
+            </wp:cNvGraphicFramePr>
+            <a:graphic xmlns:a="http://schemas.openxmlformats.org/drawingml/2006/main">
+              <a:graphicData uri="http://schemas.openxmlformats.org/drawingml/2006/picture">
+                <pic:pic xmlns:pic="http://schemas.openxmlformats.org/drawingml/2006/picture">
+                  <pic:nvPicPr>
+                    <pic:cNvPr id="1" name=""/>
+                    <pic:cNvPicPr/>
+                  </pic:nvPicPr>
+                  <pic:blipFill>
+                    <a:blip r:embed="rId17"/>
+                    <a:stretch>
+                      <a:fillRect/>
+                    </a:stretch>
+                  </pic:blipFill>
+                  <pic:spPr>
+                    <a:xfrm>
+                      <a:off x="0" y="0"/>
+                      <a:ext cx="6858000" cy="3397250"/>
+                    </a:xfrm>
+                    <a:prstGeom prst="rect">
+                      <a:avLst/>
+                    </a:prstGeom>
+                  </pic:spPr>
+                </pic:pic>
+              </a:graphicData>
+            </a:graphic>
+          </wp:inline>
+        </w:drawing>
+      </w:r>
+    </w:p>
+    <w:p>
+      <w:pPr>
+        <w:pStyle w:val="Heading3"/>
+      </w:pPr>
+      <w:r>
+        <w:t>Relationships</w:t>
+      </w:r>
+    </w:p>
+    <w:p>
+      <w:pPr>
+        <w:spacing w:line="480" w:lineRule="auto"/>
+      </w:pPr>
+      <w:r>
+        <w:rPr>
+          <w:noProof/>
+        </w:rPr>
+        <w:lastRenderedPageBreak/>
         <w:drawing>
           <wp:anchor distT="0" distB="0" distL="114300" distR="114300" simplePos="0" relativeHeight="251658240" behindDoc="0" locked="0" layoutInCell="1" allowOverlap="1" wp14:anchorId="443E6E1D" wp14:editId="38FA2CEC">
             <wp:simplePos x="0" y="0"/>
@@ -697,7 +792,7 @@
                     <pic:cNvPicPr/>
                   </pic:nvPicPr>
                   <pic:blipFill>
-                    <a:blip r:embed="rId16">
+                    <a:blip r:embed="rId18">
                       <a:extLst>
                         <a:ext uri="{28A0092B-C50C-407E-A947-70E740481C1C}">
                           <a14:useLocalDpi xmlns:a14="http://schemas.microsoft.com/office/drawing/2010/main" val="0"/>
@@ -780,7 +875,6 @@
         <w:jc w:val="center"/>
       </w:pPr>
       <w:r>
-        <w:lastRenderedPageBreak/>
         <w:t>Crude Correlations</w:t>
       </w:r>
     </w:p>
@@ -802,6 +896,7 @@
         <w:rPr>
           <w:noProof/>
         </w:rPr>
+        <w:lastRenderedPageBreak/>
         <w:drawing>
           <wp:inline distT="0" distB="0" distL="0" distR="0" wp14:anchorId="1F67827A" wp14:editId="0FF3F61D">
             <wp:extent cx="5339482" cy="1520456"/>
@@ -818,7 +913,7 @@
                     <pic:cNvPicPr/>
                   </pic:nvPicPr>
                   <pic:blipFill>
-                    <a:blip r:embed="rId17"/>
+                    <a:blip r:embed="rId19"/>
                     <a:stretch>
                       <a:fillRect/>
                     </a:stretch>
@@ -873,7 +968,7 @@
                     <pic:cNvPicPr/>
                   </pic:nvPicPr>
                   <pic:blipFill>
-                    <a:blip r:embed="rId18"/>
+                    <a:blip r:embed="rId20"/>
                     <a:stretch>
                       <a:fillRect/>
                     </a:stretch>
@@ -928,7 +1023,7 @@
                     <pic:cNvPicPr/>
                   </pic:nvPicPr>
                   <pic:blipFill>
-                    <a:blip r:embed="rId19"/>
+                    <a:blip r:embed="rId21"/>
                     <a:stretch>
                       <a:fillRect/>
                     </a:stretch>
@@ -974,121 +1069,6 @@
             <wp:extent cx="6858000" cy="3391535"/>
             <wp:effectExtent l="0" t="0" r="0" b="0"/>
             <wp:docPr id="11" name="Picture 11"/>
-            <wp:cNvGraphicFramePr>
-              <a:graphicFrameLocks xmlns:a="http://schemas.openxmlformats.org/drawingml/2006/main" noChangeAspect="1"/>
-            </wp:cNvGraphicFramePr>
-            <a:graphic xmlns:a="http://schemas.openxmlformats.org/drawingml/2006/main">
-              <a:graphicData uri="http://schemas.openxmlformats.org/drawingml/2006/picture">
-                <pic:pic xmlns:pic="http://schemas.openxmlformats.org/drawingml/2006/picture">
-                  <pic:nvPicPr>
-                    <pic:cNvPr id="1" name=""/>
-                    <pic:cNvPicPr/>
-                  </pic:nvPicPr>
-                  <pic:blipFill>
-                    <a:blip r:embed="rId20"/>
-                    <a:stretch>
-                      <a:fillRect/>
-                    </a:stretch>
-                  </pic:blipFill>
-                  <pic:spPr>
-                    <a:xfrm>
-                      <a:off x="0" y="0"/>
-                      <a:ext cx="6858000" cy="3391535"/>
-                    </a:xfrm>
-                    <a:prstGeom prst="rect">
-                      <a:avLst/>
-                    </a:prstGeom>
-                  </pic:spPr>
-                </pic:pic>
-              </a:graphicData>
-            </a:graphic>
-          </wp:inline>
-        </w:drawing>
-      </w:r>
-      <w:bookmarkStart w:id="0" w:name="_GoBack"/>
-      <w:bookmarkEnd w:id="0"/>
-    </w:p>
-    <w:p>
-      <w:pPr>
-        <w:spacing w:line="480" w:lineRule="auto"/>
-      </w:pPr>
-      <w:r>
-        <w:t xml:space="preserve">In the correlations we notice the Spearman’s Rho for WTI and Gulf Sour seem to be directionally </w:t>
-      </w:r>
-      <w:r>
-        <w:t>correlated</w:t>
-      </w:r>
-      <w:r>
-        <w:t xml:space="preserve"> about 89% of the time. Additionally, there is a strong linear relationship indicated by Pearson’s correlation coefficient: Let’s zoom in a highly correlated period, 2018:</w:t>
-      </w:r>
-    </w:p>
-    <w:p>
-      <w:pPr>
-        <w:spacing w:line="480" w:lineRule="auto"/>
-      </w:pPr>
-      <w:r>
-        <w:rPr>
-          <w:noProof/>
-        </w:rPr>
-        <w:drawing>
-          <wp:inline distT="0" distB="0" distL="0" distR="0" wp14:anchorId="5341DE87" wp14:editId="7F71F692">
-            <wp:extent cx="6858000" cy="3391535"/>
-            <wp:effectExtent l="0" t="0" r="0" b="0"/>
-            <wp:docPr id="7" name="Picture 7"/>
-            <wp:cNvGraphicFramePr>
-              <a:graphicFrameLocks xmlns:a="http://schemas.openxmlformats.org/drawingml/2006/main" noChangeAspect="1"/>
-            </wp:cNvGraphicFramePr>
-            <a:graphic xmlns:a="http://schemas.openxmlformats.org/drawingml/2006/main">
-              <a:graphicData uri="http://schemas.openxmlformats.org/drawingml/2006/picture">
-                <pic:pic xmlns:pic="http://schemas.openxmlformats.org/drawingml/2006/picture">
-                  <pic:nvPicPr>
-                    <pic:cNvPr id="1" name=""/>
-                    <pic:cNvPicPr/>
-                  </pic:nvPicPr>
-                  <pic:blipFill>
-                    <a:blip r:embed="rId21"/>
-                    <a:stretch>
-                      <a:fillRect/>
-                    </a:stretch>
-                  </pic:blipFill>
-                  <pic:spPr>
-                    <a:xfrm>
-                      <a:off x="0" y="0"/>
-                      <a:ext cx="6858000" cy="3391535"/>
-                    </a:xfrm>
-                    <a:prstGeom prst="rect">
-                      <a:avLst/>
-                    </a:prstGeom>
-                  </pic:spPr>
-                </pic:pic>
-              </a:graphicData>
-            </a:graphic>
-          </wp:inline>
-        </w:drawing>
-      </w:r>
-    </w:p>
-    <w:p>
-      <w:pPr>
-        <w:spacing w:line="480" w:lineRule="auto"/>
-      </w:pPr>
-      <w:r>
-        <w:t>A scatterplot of the returns reveals additional clustering, and confirms the near linear relationship:</w:t>
-      </w:r>
-    </w:p>
-    <w:p>
-      <w:pPr>
-        <w:spacing w:line="480" w:lineRule="auto"/>
-      </w:pPr>
-      <w:r>
-        <w:rPr>
-          <w:noProof/>
-        </w:rPr>
-        <w:lastRenderedPageBreak/>
-        <w:drawing>
-          <wp:inline distT="0" distB="0" distL="0" distR="0" wp14:anchorId="0009021A" wp14:editId="65B715FE">
-            <wp:extent cx="6858000" cy="3391535"/>
-            <wp:effectExtent l="0" t="0" r="0" b="0"/>
-            <wp:docPr id="8" name="Picture 8"/>
             <wp:cNvGraphicFramePr>
               <a:graphicFrameLocks xmlns:a="http://schemas.openxmlformats.org/drawingml/2006/main" noChangeAspect="1"/>
             </wp:cNvGraphicFramePr>
@@ -1125,102 +1105,29 @@
       <w:pPr>
         <w:spacing w:line="480" w:lineRule="auto"/>
       </w:pPr>
-    </w:p>
-    <w:p>
-      <w:pPr>
-        <w:pStyle w:val="Heading3"/>
-      </w:pPr>
-      <w:r>
-        <w:t>Research</w:t>
+      <w:r>
+        <w:t xml:space="preserve">In the correlations we notice the Spearman’s Rho for WTI and Gulf Sour seem to be directionally </w:t>
+      </w:r>
+      <w:r>
+        <w:t>correlated</w:t>
+      </w:r>
+      <w:r>
+        <w:t xml:space="preserve"> about 89% of the time. Additionally, there is a strong linear relationship indicated by Pearson’s correlation coefficient: Let’s zoom in a highly correlated period, 2018:</w:t>
       </w:r>
     </w:p>
     <w:p>
       <w:pPr>
         <w:spacing w:line="480" w:lineRule="auto"/>
       </w:pPr>
-      <w:r>
-        <w:t>The</w:t>
-      </w:r>
-    </w:p>
-    <w:p>
-      <w:pPr>
-        <w:pStyle w:val="Heading3"/>
-      </w:pPr>
-      <w:r>
-        <w:t>Modeling</w:t>
-      </w:r>
-    </w:p>
-    <w:p>
-      <w:pPr>
-        <w:spacing w:line="480" w:lineRule="auto"/>
-      </w:pPr>
-      <w:r>
-        <w:t xml:space="preserve">The </w:t>
-      </w:r>
-    </w:p>
-    <w:p>
-      <w:pPr>
-        <w:spacing w:line="480" w:lineRule="auto"/>
-      </w:pPr>
-      <w:r>
-        <w:t xml:space="preserve"> </w:t>
-      </w:r>
-    </w:p>
-    <w:p>
-      <w:pPr>
-        <w:pStyle w:val="Heading3"/>
-        <w:spacing w:line="480" w:lineRule="auto"/>
-      </w:pPr>
-      <w:r>
-        <w:t>Conclusion</w:t>
-      </w:r>
-    </w:p>
-    <w:p/>
-    <w:p>
-      <w:pPr>
-        <w:pStyle w:val="Heading3"/>
-        <w:spacing w:line="480" w:lineRule="auto"/>
-      </w:pPr>
-      <w:bookmarkStart w:id="1" w:name="_Appendix"/>
-      <w:bookmarkEnd w:id="1"/>
-      <w:r>
-        <w:t>Appendix</w:t>
-      </w:r>
-    </w:p>
-    <w:p>
-      <w:pPr>
-        <w:jc w:val="center"/>
-        <w:rPr>
-          <w:b/>
-          <w:bCs/>
-        </w:rPr>
-      </w:pPr>
-      <w:r>
-        <w:rPr>
-          <w:b/>
-          <w:bCs/>
-        </w:rPr>
-        <w:t>Normal Quantiles</w:t>
-      </w:r>
-      <w:r>
-        <w:rPr>
-          <w:b/>
-          <w:bCs/>
-        </w:rPr>
-        <w:t>, Benchmark fit</w:t>
-      </w:r>
-    </w:p>
-    <w:p>
       <w:r>
         <w:rPr>
           <w:noProof/>
         </w:rPr>
-        <w:lastRenderedPageBreak/>
         <w:drawing>
-          <wp:inline distT="0" distB="0" distL="0" distR="0" wp14:anchorId="758D7241" wp14:editId="7E0B4282">
-            <wp:extent cx="6858000" cy="3378200"/>
+          <wp:inline distT="0" distB="0" distL="0" distR="0" wp14:anchorId="5341DE87" wp14:editId="7F71F692">
+            <wp:extent cx="6858000" cy="3391535"/>
             <wp:effectExtent l="0" t="0" r="0" b="0"/>
-            <wp:docPr id="1" name="Picture 1"/>
+            <wp:docPr id="7" name="Picture 7"/>
             <wp:cNvGraphicFramePr>
               <a:graphicFrameLocks xmlns:a="http://schemas.openxmlformats.org/drawingml/2006/main" noChangeAspect="1"/>
             </wp:cNvGraphicFramePr>
@@ -1240,6 +1147,681 @@
                   <pic:spPr>
                     <a:xfrm>
                       <a:off x="0" y="0"/>
+                      <a:ext cx="6858000" cy="3391535"/>
+                    </a:xfrm>
+                    <a:prstGeom prst="rect">
+                      <a:avLst/>
+                    </a:prstGeom>
+                  </pic:spPr>
+                </pic:pic>
+              </a:graphicData>
+            </a:graphic>
+          </wp:inline>
+        </w:drawing>
+      </w:r>
+    </w:p>
+    <w:p>
+      <w:pPr>
+        <w:spacing w:line="480" w:lineRule="auto"/>
+      </w:pPr>
+      <w:r>
+        <w:t>A scatterplot of the returns reveals additional clustering, and confirms the near linear relationship:</w:t>
+      </w:r>
+    </w:p>
+    <w:p>
+      <w:pPr>
+        <w:spacing w:line="480" w:lineRule="auto"/>
+      </w:pPr>
+      <w:r>
+        <w:rPr>
+          <w:noProof/>
+        </w:rPr>
+        <w:lastRenderedPageBreak/>
+        <w:drawing>
+          <wp:inline distT="0" distB="0" distL="0" distR="0" wp14:anchorId="0009021A" wp14:editId="65B715FE">
+            <wp:extent cx="6858000" cy="3391535"/>
+            <wp:effectExtent l="0" t="0" r="0" b="0"/>
+            <wp:docPr id="8" name="Picture 8"/>
+            <wp:cNvGraphicFramePr>
+              <a:graphicFrameLocks xmlns:a="http://schemas.openxmlformats.org/drawingml/2006/main" noChangeAspect="1"/>
+            </wp:cNvGraphicFramePr>
+            <a:graphic xmlns:a="http://schemas.openxmlformats.org/drawingml/2006/main">
+              <a:graphicData uri="http://schemas.openxmlformats.org/drawingml/2006/picture">
+                <pic:pic xmlns:pic="http://schemas.openxmlformats.org/drawingml/2006/picture">
+                  <pic:nvPicPr>
+                    <pic:cNvPr id="1" name=""/>
+                    <pic:cNvPicPr/>
+                  </pic:nvPicPr>
+                  <pic:blipFill>
+                    <a:blip r:embed="rId24"/>
+                    <a:stretch>
+                      <a:fillRect/>
+                    </a:stretch>
+                  </pic:blipFill>
+                  <pic:spPr>
+                    <a:xfrm>
+                      <a:off x="0" y="0"/>
+                      <a:ext cx="6858000" cy="3391535"/>
+                    </a:xfrm>
+                    <a:prstGeom prst="rect">
+                      <a:avLst/>
+                    </a:prstGeom>
+                  </pic:spPr>
+                </pic:pic>
+              </a:graphicData>
+            </a:graphic>
+          </wp:inline>
+        </w:drawing>
+      </w:r>
+    </w:p>
+    <w:p>
+      <w:pPr>
+        <w:spacing w:line="480" w:lineRule="auto"/>
+      </w:pPr>
+      <w:r>
+        <w:t xml:space="preserve">On a time-series basis, we see strong negative autocorrelations at 1, </w:t>
+      </w:r>
+      <w:r>
+        <w:t>4</w:t>
+      </w:r>
+      <w:r>
+        <w:t xml:space="preserve"> and </w:t>
+      </w:r>
+      <w:r>
+        <w:t>15</w:t>
+      </w:r>
+      <w:r>
+        <w:t xml:space="preserve"> days out, indication there could be a strong leading indicator here, therefore a transactional arbitrage opportunity:</w:t>
+      </w:r>
+    </w:p>
+    <w:p>
+      <w:pPr>
+        <w:spacing w:line="480" w:lineRule="auto"/>
+      </w:pPr>
+      <w:r>
+        <w:rPr>
+          <w:noProof/>
+        </w:rPr>
+        <w:drawing>
+          <wp:inline distT="0" distB="0" distL="0" distR="0" wp14:anchorId="6E55FD5B" wp14:editId="24BB591C">
+            <wp:extent cx="6858000" cy="3397250"/>
+            <wp:effectExtent l="0" t="0" r="0" b="0"/>
+            <wp:docPr id="17" name="Picture 17"/>
+            <wp:cNvGraphicFramePr>
+              <a:graphicFrameLocks xmlns:a="http://schemas.openxmlformats.org/drawingml/2006/main" noChangeAspect="1"/>
+            </wp:cNvGraphicFramePr>
+            <a:graphic xmlns:a="http://schemas.openxmlformats.org/drawingml/2006/main">
+              <a:graphicData uri="http://schemas.openxmlformats.org/drawingml/2006/picture">
+                <pic:pic xmlns:pic="http://schemas.openxmlformats.org/drawingml/2006/picture">
+                  <pic:nvPicPr>
+                    <pic:cNvPr id="1" name=""/>
+                    <pic:cNvPicPr/>
+                  </pic:nvPicPr>
+                  <pic:blipFill>
+                    <a:blip r:embed="rId25"/>
+                    <a:stretch>
+                      <a:fillRect/>
+                    </a:stretch>
+                  </pic:blipFill>
+                  <pic:spPr>
+                    <a:xfrm>
+                      <a:off x="0" y="0"/>
+                      <a:ext cx="6858000" cy="3397250"/>
+                    </a:xfrm>
+                    <a:prstGeom prst="rect">
+                      <a:avLst/>
+                    </a:prstGeom>
+                  </pic:spPr>
+                </pic:pic>
+              </a:graphicData>
+            </a:graphic>
+          </wp:inline>
+        </w:drawing>
+      </w:r>
+    </w:p>
+    <w:p>
+      <w:pPr>
+        <w:spacing w:line="480" w:lineRule="auto"/>
+      </w:pPr>
+      <w:r>
+        <w:t>There are additional strong relationships further out, however, the chance of those relationships being generated purely by chance are quite high.</w:t>
+      </w:r>
+    </w:p>
+    <w:p>
+      <w:pPr>
+        <w:pStyle w:val="Heading3"/>
+      </w:pPr>
+      <w:r>
+        <w:lastRenderedPageBreak/>
+        <w:t>Modeling</w:t>
+      </w:r>
+    </w:p>
+    <w:p>
+      <w:pPr>
+        <w:spacing w:line="480" w:lineRule="auto"/>
+      </w:pPr>
+      <w:r>
+        <w:rPr>
+          <w:noProof/>
+        </w:rPr>
+        <w:drawing>
+          <wp:anchor distT="0" distB="0" distL="114300" distR="114300" simplePos="0" relativeHeight="251659264" behindDoc="0" locked="0" layoutInCell="1" allowOverlap="1" wp14:anchorId="027E4A4E" wp14:editId="49989047">
+            <wp:simplePos x="0" y="0"/>
+            <wp:positionH relativeFrom="column">
+              <wp:posOffset>1162050</wp:posOffset>
+            </wp:positionH>
+            <wp:positionV relativeFrom="paragraph">
+              <wp:posOffset>835025</wp:posOffset>
+            </wp:positionV>
+            <wp:extent cx="5819775" cy="2882900"/>
+            <wp:effectExtent l="0" t="0" r="9525" b="0"/>
+            <wp:wrapSquare wrapText="bothSides"/>
+            <wp:docPr id="18" name="Picture 18"/>
+            <wp:cNvGraphicFramePr>
+              <a:graphicFrameLocks xmlns:a="http://schemas.openxmlformats.org/drawingml/2006/main" noChangeAspect="1"/>
+            </wp:cNvGraphicFramePr>
+            <a:graphic xmlns:a="http://schemas.openxmlformats.org/drawingml/2006/main">
+              <a:graphicData uri="http://schemas.openxmlformats.org/drawingml/2006/picture">
+                <pic:pic xmlns:pic="http://schemas.openxmlformats.org/drawingml/2006/picture">
+                  <pic:nvPicPr>
+                    <pic:cNvPr id="1" name=""/>
+                    <pic:cNvPicPr/>
+                  </pic:nvPicPr>
+                  <pic:blipFill>
+                    <a:blip r:embed="rId26" cstate="print">
+                      <a:extLst>
+                        <a:ext uri="{28A0092B-C50C-407E-A947-70E740481C1C}">
+                          <a14:useLocalDpi xmlns:a14="http://schemas.microsoft.com/office/drawing/2010/main" val="0"/>
+                        </a:ext>
+                      </a:extLst>
+                    </a:blip>
+                    <a:stretch>
+                      <a:fillRect/>
+                    </a:stretch>
+                  </pic:blipFill>
+                  <pic:spPr>
+                    <a:xfrm>
+                      <a:off x="0" y="0"/>
+                      <a:ext cx="5819775" cy="2882900"/>
+                    </a:xfrm>
+                    <a:prstGeom prst="rect">
+                      <a:avLst/>
+                    </a:prstGeom>
+                  </pic:spPr>
+                </pic:pic>
+              </a:graphicData>
+            </a:graphic>
+          </wp:anchor>
+        </w:drawing>
+      </w:r>
+      <w:r>
+        <w:t>The</w:t>
+      </w:r>
+      <w:r>
+        <w:t xml:space="preserve"> first model we are going to look at is one that is focused solely on predicting the returns for WTI as a stand-alone asset as the returns seem to exhibit the characteristics of a stationary process at lag = 4.</w:t>
+      </w:r>
+      <w:r>
+        <w:t xml:space="preserve"> </w:t>
+      </w:r>
+      <w:r>
+        <w:t xml:space="preserve"> </w:t>
+      </w:r>
+    </w:p>
+    <w:p>
+      <w:pPr>
+        <w:spacing w:line="480" w:lineRule="auto"/>
+      </w:pPr>
+      <w:r>
+        <w:t>A Ljung-Box test at lag = 4 yield a p-value beyond the level of strongly significant at the .01 level, and therefore we reject the null hypothesis of a random-walk process and conclude there is indeed self-correlation at the lag interval = 4.</w:t>
+      </w:r>
+    </w:p>
+    <w:p>
+      <w:pPr>
+        <w:spacing w:line="480" w:lineRule="auto"/>
+        <w:rPr>
+          <w:noProof/>
+        </w:rPr>
+      </w:pPr>
+      <w:r>
+        <w:rPr>
+          <w:noProof/>
+        </w:rPr>
+        <w:drawing>
+          <wp:anchor distT="0" distB="0" distL="114300" distR="114300" simplePos="0" relativeHeight="251660288" behindDoc="0" locked="0" layoutInCell="1" allowOverlap="1" wp14:anchorId="33EF2D22" wp14:editId="756A3F23">
+            <wp:simplePos x="0" y="0"/>
+            <wp:positionH relativeFrom="column">
+              <wp:posOffset>1302385</wp:posOffset>
+            </wp:positionH>
+            <wp:positionV relativeFrom="paragraph">
+              <wp:posOffset>383540</wp:posOffset>
+            </wp:positionV>
+            <wp:extent cx="5902325" cy="2924175"/>
+            <wp:effectExtent l="0" t="0" r="3175" b="9525"/>
+            <wp:wrapThrough wrapText="bothSides">
+              <wp:wrapPolygon edited="0">
+                <wp:start x="0" y="0"/>
+                <wp:lineTo x="0" y="21530"/>
+                <wp:lineTo x="21542" y="21530"/>
+                <wp:lineTo x="21542" y="0"/>
+                <wp:lineTo x="0" y="0"/>
+              </wp:wrapPolygon>
+            </wp:wrapThrough>
+            <wp:docPr id="22" name="Picture 22"/>
+            <wp:cNvGraphicFramePr>
+              <a:graphicFrameLocks xmlns:a="http://schemas.openxmlformats.org/drawingml/2006/main" noChangeAspect="1"/>
+            </wp:cNvGraphicFramePr>
+            <a:graphic xmlns:a="http://schemas.openxmlformats.org/drawingml/2006/main">
+              <a:graphicData uri="http://schemas.openxmlformats.org/drawingml/2006/picture">
+                <pic:pic xmlns:pic="http://schemas.openxmlformats.org/drawingml/2006/picture">
+                  <pic:nvPicPr>
+                    <pic:cNvPr id="1" name=""/>
+                    <pic:cNvPicPr/>
+                  </pic:nvPicPr>
+                  <pic:blipFill>
+                    <a:blip r:embed="rId27" cstate="print">
+                      <a:extLst>
+                        <a:ext uri="{28A0092B-C50C-407E-A947-70E740481C1C}">
+                          <a14:useLocalDpi xmlns:a14="http://schemas.microsoft.com/office/drawing/2010/main" val="0"/>
+                        </a:ext>
+                      </a:extLst>
+                    </a:blip>
+                    <a:stretch>
+                      <a:fillRect/>
+                    </a:stretch>
+                  </pic:blipFill>
+                  <pic:spPr>
+                    <a:xfrm>
+                      <a:off x="0" y="0"/>
+                      <a:ext cx="5902325" cy="2924175"/>
+                    </a:xfrm>
+                    <a:prstGeom prst="rect">
+                      <a:avLst/>
+                    </a:prstGeom>
+                  </pic:spPr>
+                </pic:pic>
+              </a:graphicData>
+            </a:graphic>
+            <wp14:sizeRelH relativeFrom="margin">
+              <wp14:pctWidth>0</wp14:pctWidth>
+            </wp14:sizeRelH>
+            <wp14:sizeRelV relativeFrom="margin">
+              <wp14:pctHeight>0</wp14:pctHeight>
+            </wp14:sizeRelV>
+          </wp:anchor>
+        </w:drawing>
+      </w:r>
+      <w:r>
+        <w:t>We split the data into test and training sets, where we train the model on the data prior to 2019 and the test on data in 2019.</w:t>
+      </w:r>
+      <w:r>
+        <w:t xml:space="preserve"> </w:t>
+      </w:r>
+      <w:r>
+        <w:t xml:space="preserve"> Our fitted model is an ARIMA(1, 0, 1) with mean zero with auto-regressive coefficient </w:t>
+      </w:r>
+      <w:r>
+        <w:t>0.5595 and</w:t>
+      </w:r>
+      <w:r>
+        <w:t xml:space="preserve"> moving average coefficient 0.78506</w:t>
+      </w:r>
+      <w:r>
+        <w:t xml:space="preserve">. The </w:t>
+      </w:r>
+      <w:r>
+        <w:t>Bayesian</w:t>
+      </w:r>
+      <w:r>
+        <w:t xml:space="preserve"> information criterion is -4,925.8</w:t>
+      </w:r>
+      <w:r>
+        <w:t xml:space="preserve"> which is</w:t>
+      </w:r>
+      <w:r>
+        <w:t xml:space="preserve"> a good indication of fit</w:t>
+      </w:r>
+      <w:r>
+        <w:t>.</w:t>
+      </w:r>
+      <w:r>
+        <w:t xml:space="preserve"> The performance of the model predicted (</w:t>
+      </w:r>
+      <w:r>
+        <w:rPr>
+          <w:b/>
+          <w:bCs/>
+          <w:color w:val="0673A5" w:themeColor="text2" w:themeShade="BF"/>
+        </w:rPr>
+        <w:t>blue</w:t>
+      </w:r>
+      <w:r>
+        <w:t>) compared to the actual WTI (</w:t>
+      </w:r>
+      <w:r>
+        <w:rPr>
+          <w:b/>
+          <w:bCs/>
+        </w:rPr>
+        <w:t>black</w:t>
+      </w:r>
+      <w:r>
+        <w:t>):</w:t>
+      </w:r>
+      <w:r>
+        <w:t xml:space="preserve"> Our trading bounds from the predictions are in green and red, indicating the direction we want to go with the model.</w:t>
+      </w:r>
+    </w:p>
+    <w:p>
+      <w:pPr>
+        <w:pStyle w:val="Heading3"/>
+        <w:spacing w:line="480" w:lineRule="auto"/>
+      </w:pPr>
+      <w:r>
+        <w:lastRenderedPageBreak/>
+        <w:t xml:space="preserve">Strategy </w:t>
+      </w:r>
+      <w:r>
+        <w:t xml:space="preserve">performance </w:t>
+      </w:r>
+      <w:r>
+        <w:t>/ trading</w:t>
+      </w:r>
+    </w:p>
+    <w:p>
+      <w:r>
+        <w:t>For the WTI mean revision strategy, we</w:t>
+      </w:r>
+      <w:r>
+        <w:t xml:space="preserve"> looked at the returns predicted from the model:</w:t>
+      </w:r>
+    </w:p>
+    <w:p>
+      <w:pPr>
+        <w:jc w:val="center"/>
+      </w:pPr>
+      <w:r>
+        <w:rPr>
+          <w:noProof/>
+        </w:rPr>
+        <w:drawing>
+          <wp:inline distT="0" distB="0" distL="0" distR="0" wp14:anchorId="01F3A57F" wp14:editId="5BE66481">
+            <wp:extent cx="5915025" cy="2930128"/>
+            <wp:effectExtent l="0" t="0" r="0" b="3810"/>
+            <wp:docPr id="23" name="Picture 23"/>
+            <wp:cNvGraphicFramePr>
+              <a:graphicFrameLocks xmlns:a="http://schemas.openxmlformats.org/drawingml/2006/main" noChangeAspect="1"/>
+            </wp:cNvGraphicFramePr>
+            <a:graphic xmlns:a="http://schemas.openxmlformats.org/drawingml/2006/main">
+              <a:graphicData uri="http://schemas.openxmlformats.org/drawingml/2006/picture">
+                <pic:pic xmlns:pic="http://schemas.openxmlformats.org/drawingml/2006/picture">
+                  <pic:nvPicPr>
+                    <pic:cNvPr id="1" name=""/>
+                    <pic:cNvPicPr/>
+                  </pic:nvPicPr>
+                  <pic:blipFill>
+                    <a:blip r:embed="rId27"/>
+                    <a:stretch>
+                      <a:fillRect/>
+                    </a:stretch>
+                  </pic:blipFill>
+                  <pic:spPr>
+                    <a:xfrm>
+                      <a:off x="0" y="0"/>
+                      <a:ext cx="5931461" cy="2938270"/>
+                    </a:xfrm>
+                    <a:prstGeom prst="rect">
+                      <a:avLst/>
+                    </a:prstGeom>
+                  </pic:spPr>
+                </pic:pic>
+              </a:graphicData>
+            </a:graphic>
+          </wp:inline>
+        </w:drawing>
+      </w:r>
+    </w:p>
+    <w:p/>
+    <w:p>
+      <w:r>
+        <w:t>From this predicted data, our trading strategy is simple: we look for peaks and troughs in the returns, areas that are relatively large outliers (for this example, we’re using a threshold of 0.0015, where the EV = 0). The basic idea is that because we have a stationary time-series, when the returns take a sharp up/</w:t>
+      </w:r>
+      <w:r>
+        <w:t>down</w:t>
+      </w:r>
+      <w:r>
+        <w:t xml:space="preserve"> </w:t>
+      </w:r>
+      <w:r>
+        <w:t>turn</w:t>
+      </w:r>
+      <w:r>
+        <w:t xml:space="preserve">, we enter the position (the direction is from the sign of the predicted return: negative, we </w:t>
+      </w:r>
+      <w:r>
+        <w:rPr>
+          <w:b/>
+          <w:bCs/>
+          <w:color w:val="FF0000"/>
+        </w:rPr>
+        <w:t>sell</w:t>
+      </w:r>
+      <w:r>
+        <w:t xml:space="preserve">, positive we </w:t>
+      </w:r>
+      <w:r>
+        <w:rPr>
+          <w:b/>
+          <w:bCs/>
+          <w:color w:val="00B050"/>
+        </w:rPr>
+        <w:t>buy</w:t>
+      </w:r>
+      <w:r>
+        <w:t>).</w:t>
+      </w:r>
+      <w:r>
+        <w:t xml:space="preserve"> Since we found a statistically significant autocorrelation at lag = 4, we will take the inverse side and close out our position in </w:t>
+      </w:r>
+      <w:r>
+        <w:rPr>
+          <w:b/>
+          <w:bCs/>
+        </w:rPr>
+        <w:t>4 trading days from entry</w:t>
+      </w:r>
+      <w:r>
+        <w:t xml:space="preserve">, </w:t>
+      </w:r>
+      <w:r>
+        <w:rPr>
+          <w:i/>
+          <w:iCs/>
+        </w:rPr>
+        <w:t>always</w:t>
+      </w:r>
+      <w:r>
+        <w:t>.</w:t>
+      </w:r>
+    </w:p>
+    <w:p>
+      <w:r>
+        <w:t>For an example of the strategy in action, see the below plot for the month of January, 2019:</w:t>
+      </w:r>
+    </w:p>
+    <w:p>
+      <w:pPr>
+        <w:jc w:val="center"/>
+      </w:pPr>
+      <w:r>
+        <w:rPr>
+          <w:noProof/>
+        </w:rPr>
+        <w:drawing>
+          <wp:inline distT="0" distB="0" distL="0" distR="0" wp14:anchorId="584B090E" wp14:editId="5914D12E">
+            <wp:extent cx="6048375" cy="2996186"/>
+            <wp:effectExtent l="0" t="0" r="0" b="0"/>
+            <wp:docPr id="27" name="Picture 27"/>
+            <wp:cNvGraphicFramePr>
+              <a:graphicFrameLocks xmlns:a="http://schemas.openxmlformats.org/drawingml/2006/main" noChangeAspect="1"/>
+            </wp:cNvGraphicFramePr>
+            <a:graphic xmlns:a="http://schemas.openxmlformats.org/drawingml/2006/main">
+              <a:graphicData uri="http://schemas.openxmlformats.org/drawingml/2006/picture">
+                <pic:pic xmlns:pic="http://schemas.openxmlformats.org/drawingml/2006/picture">
+                  <pic:nvPicPr>
+                    <pic:cNvPr id="1" name=""/>
+                    <pic:cNvPicPr/>
+                  </pic:nvPicPr>
+                  <pic:blipFill>
+                    <a:blip r:embed="rId28"/>
+                    <a:stretch>
+                      <a:fillRect/>
+                    </a:stretch>
+                  </pic:blipFill>
+                  <pic:spPr>
+                    <a:xfrm>
+                      <a:off x="0" y="0"/>
+                      <a:ext cx="6057405" cy="3000659"/>
+                    </a:xfrm>
+                    <a:prstGeom prst="rect">
+                      <a:avLst/>
+                    </a:prstGeom>
+                  </pic:spPr>
+                </pic:pic>
+              </a:graphicData>
+            </a:graphic>
+          </wp:inline>
+        </w:drawing>
+      </w:r>
+    </w:p>
+    <w:p>
+      <w:r>
+        <w:lastRenderedPageBreak/>
+        <w:t>Here, we buy the commodity at $61.97 and then again at $62.34, then unwinding each leg 4 periods later for $63.53 and $64.59 respectively, for a total profit of $3.91 per contract. Assuming 50,000 contract per leg, that leaves us with a net profit of $391,000.</w:t>
+      </w:r>
+    </w:p>
+    <w:p>
+      <w:r>
+        <w:t>Year to date in 2019, our testing data range, we issue exactly 16</w:t>
+      </w:r>
+      <w:r>
+        <w:t xml:space="preserve"> transactions, leaving us with a net zero position at the end of the holding period, for a total profit of $408,000 assuming 50,000 contracts per transaction.</w:t>
+      </w:r>
+    </w:p>
+    <w:p>
+      <w:r>
+        <w:rPr>
+          <w:noProof/>
+        </w:rPr>
+        <w:drawing>
+          <wp:inline distT="0" distB="0" distL="0" distR="0" wp14:anchorId="12738957" wp14:editId="003930EB">
+            <wp:extent cx="6858000" cy="3393440"/>
+            <wp:effectExtent l="0" t="0" r="0" b="0"/>
+            <wp:docPr id="28" name="Picture 28"/>
+            <wp:cNvGraphicFramePr>
+              <a:graphicFrameLocks xmlns:a="http://schemas.openxmlformats.org/drawingml/2006/main" noChangeAspect="1"/>
+            </wp:cNvGraphicFramePr>
+            <a:graphic xmlns:a="http://schemas.openxmlformats.org/drawingml/2006/main">
+              <a:graphicData uri="http://schemas.openxmlformats.org/drawingml/2006/picture">
+                <pic:pic xmlns:pic="http://schemas.openxmlformats.org/drawingml/2006/picture">
+                  <pic:nvPicPr>
+                    <pic:cNvPr id="1" name=""/>
+                    <pic:cNvPicPr/>
+                  </pic:nvPicPr>
+                  <pic:blipFill>
+                    <a:blip r:embed="rId29"/>
+                    <a:stretch>
+                      <a:fillRect/>
+                    </a:stretch>
+                  </pic:blipFill>
+                  <pic:spPr>
+                    <a:xfrm>
+                      <a:off x="0" y="0"/>
+                      <a:ext cx="6858000" cy="3393440"/>
+                    </a:xfrm>
+                    <a:prstGeom prst="rect">
+                      <a:avLst/>
+                    </a:prstGeom>
+                  </pic:spPr>
+                </pic:pic>
+              </a:graphicData>
+            </a:graphic>
+          </wp:inline>
+        </w:drawing>
+      </w:r>
+    </w:p>
+    <w:p/>
+    <w:p/>
+    <w:p>
+      <w:r>
+        <w:br w:type="page"/>
+      </w:r>
+    </w:p>
+    <w:p>
+      <w:pPr>
+        <w:pStyle w:val="Heading3"/>
+        <w:spacing w:line="480" w:lineRule="auto"/>
+      </w:pPr>
+      <w:bookmarkStart w:id="0" w:name="_Appendix"/>
+      <w:bookmarkStart w:id="1" w:name="_GoBack"/>
+      <w:bookmarkEnd w:id="0"/>
+      <w:bookmarkEnd w:id="1"/>
+      <w:r>
+        <w:lastRenderedPageBreak/>
+        <w:t>Appendix</w:t>
+      </w:r>
+    </w:p>
+    <w:p>
+      <w:pPr>
+        <w:jc w:val="center"/>
+        <w:rPr>
+          <w:b/>
+          <w:bCs/>
+        </w:rPr>
+      </w:pPr>
+      <w:r>
+        <w:rPr>
+          <w:b/>
+          <w:bCs/>
+        </w:rPr>
+        <w:t>Normal Quantiles</w:t>
+      </w:r>
+      <w:r>
+        <w:rPr>
+          <w:b/>
+          <w:bCs/>
+        </w:rPr>
+        <w:t>, Benchmark fit</w:t>
+      </w:r>
+    </w:p>
+    <w:p>
+      <w:r>
+        <w:rPr>
+          <w:noProof/>
+        </w:rPr>
+        <w:drawing>
+          <wp:inline distT="0" distB="0" distL="0" distR="0" wp14:anchorId="758D7241" wp14:editId="7E0B4282">
+            <wp:extent cx="6858000" cy="3378200"/>
+            <wp:effectExtent l="0" t="0" r="0" b="0"/>
+            <wp:docPr id="1" name="Picture 1"/>
+            <wp:cNvGraphicFramePr>
+              <a:graphicFrameLocks xmlns:a="http://schemas.openxmlformats.org/drawingml/2006/main" noChangeAspect="1"/>
+            </wp:cNvGraphicFramePr>
+            <a:graphic xmlns:a="http://schemas.openxmlformats.org/drawingml/2006/main">
+              <a:graphicData uri="http://schemas.openxmlformats.org/drawingml/2006/picture">
+                <pic:pic xmlns:pic="http://schemas.openxmlformats.org/drawingml/2006/picture">
+                  <pic:nvPicPr>
+                    <pic:cNvPr id="1" name=""/>
+                    <pic:cNvPicPr/>
+                  </pic:nvPicPr>
+                  <pic:blipFill>
+                    <a:blip r:embed="rId30"/>
+                    <a:stretch>
+                      <a:fillRect/>
+                    </a:stretch>
+                  </pic:blipFill>
+                  <pic:spPr>
+                    <a:xfrm>
+                      <a:off x="0" y="0"/>
                       <a:ext cx="6858000" cy="3378200"/>
                     </a:xfrm>
                     <a:prstGeom prst="rect">
@@ -1259,7 +1841,7 @@
       </w:pPr>
     </w:p>
     <w:sectPr>
-      <w:footerReference w:type="default" r:id="rId24"/>
+      <w:footerReference w:type="default" r:id="rId31"/>
       <w:pgSz w:w="12240" w:h="15840"/>
       <w:pgMar w:top="720" w:right="720" w:bottom="720" w:left="720" w:header="720" w:footer="720" w:gutter="0"/>
       <w:cols w:space="720"/>
@@ -2920,7 +3502,6 @@
   <w:style w:type="character" w:default="1" w:styleId="DefaultParagraphFont">
     <w:name w:val="Default Paragraph Font"/>
     <w:uiPriority w:val="1"/>
-    <w:semiHidden/>
     <w:unhideWhenUsed/>
   </w:style>
   <w:style w:type="table" w:default="1" w:styleId="TableNormal">
@@ -4097,6 +4678,15 @@
 </file>
 
 <file path=customXml/item2.xml><?xml version="1.0" encoding="utf-8"?>
+<?mso-contentType ?>
+<FormTemplates xmlns="http://schemas.microsoft.com/sharepoint/v3/contenttype/forms">
+  <Display>DocumentLibraryForm</Display>
+  <Edit>AssetEditForm</Edit>
+  <New>DocumentLibraryForm</New>
+</FormTemplates>
+</file>
+
+<file path=customXml/item3.xml><?xml version="1.0" encoding="utf-8"?>
 <ct:contentTypeSchema xmlns:ct="http://schemas.microsoft.com/office/2006/metadata/contentType" xmlns:ma="http://schemas.microsoft.com/office/2006/metadata/properties/metaAttributes" ct:_="" ma:_="" ma:contentTypeName="TemplateFile" ma:contentTypeID="0x0101006EDDDB5EE6D98C44930B742096920B300400F5B6D36B3EF94B4E9A635CDF2A18F5B8" ma:contentTypeVersion="72" ma:contentTypeDescription="Create a new document." ma:contentTypeScope="" ma:versionID="a23e56308344d904b51738559c3d67c9">
   <xsd:schema xmlns:xsd="http://www.w3.org/2001/XMLSchema" xmlns:xs="http://www.w3.org/2001/XMLSchema" xmlns:p="http://schemas.microsoft.com/office/2006/metadata/properties" xmlns:ns2="4873beb7-5857-4685-be1f-d57550cc96cc" targetNamespace="http://schemas.microsoft.com/office/2006/metadata/properties" ma:root="true" ma:fieldsID="cd0908cc4600e77bf5da051303e00c8d" ns2:_="">
     <xsd:import namespace="4873beb7-5857-4685-be1f-d57550cc96cc"/>
@@ -5136,15 +5726,6 @@
 </ct:contentTypeSchema>
 </file>
 
-<file path=customXml/item3.xml><?xml version="1.0" encoding="utf-8"?>
-<?mso-contentType ?>
-<FormTemplates xmlns="http://schemas.microsoft.com/sharepoint/v3/contenttype/forms">
-  <Display>DocumentLibraryForm</Display>
-  <Edit>AssetEditForm</Edit>
-  <New>DocumentLibraryForm</New>
-</FormTemplates>
-</file>
-
 <file path=customXml/item4.xml><?xml version="1.0" encoding="utf-8"?>
 <b:Sources xmlns:b="http://schemas.openxmlformats.org/officeDocument/2006/bibliography" SelectedStyle="\APA.XSL" StyleName="APA">
   <b:Source>
@@ -5209,6 +5790,14 @@
 </file>
 
 <file path=customXml/itemProps2.xml><?xml version="1.0" encoding="utf-8"?>
+<ds:datastoreItem xmlns:ds="http://schemas.openxmlformats.org/officeDocument/2006/customXml" ds:itemID="{FF740C13-C6A2-43D3-86C5-4CBB969C2CB1}">
+  <ds:schemaRefs>
+    <ds:schemaRef ds:uri="http://schemas.microsoft.com/sharepoint/v3/contenttype/forms"/>
+  </ds:schemaRefs>
+</ds:datastoreItem>
+</file>
+
+<file path=customXml/itemProps3.xml><?xml version="1.0" encoding="utf-8"?>
 <ds:datastoreItem xmlns:ds="http://schemas.openxmlformats.org/officeDocument/2006/customXml" ds:itemID="{88FF2527-3592-4DBF-9FD9-FEA06E5BF9A7}">
   <ds:schemaRefs>
     <ds:schemaRef ds:uri="http://schemas.microsoft.com/office/2006/metadata/contentType"/>
@@ -5226,16 +5815,8 @@
 </ds:datastoreItem>
 </file>
 
-<file path=customXml/itemProps3.xml><?xml version="1.0" encoding="utf-8"?>
-<ds:datastoreItem xmlns:ds="http://schemas.openxmlformats.org/officeDocument/2006/customXml" ds:itemID="{FF740C13-C6A2-43D3-86C5-4CBB969C2CB1}">
-  <ds:schemaRefs>
-    <ds:schemaRef ds:uri="http://schemas.microsoft.com/sharepoint/v3/contenttype/forms"/>
-  </ds:schemaRefs>
-</ds:datastoreItem>
-</file>
-
 <file path=customXml/itemProps4.xml><?xml version="1.0" encoding="utf-8"?>
-<ds:datastoreItem xmlns:ds="http://schemas.openxmlformats.org/officeDocument/2006/customXml" ds:itemID="{D62C928E-C5E4-422D-A3C9-8E09473A1A12}">
+<ds:datastoreItem xmlns:ds="http://schemas.openxmlformats.org/officeDocument/2006/customXml" ds:itemID="{ABB5B11F-7AC2-4A7C-AF78-47D114A36D5F}">
   <ds:schemaRefs>
     <ds:schemaRef ds:uri="http://schemas.openxmlformats.org/officeDocument/2006/bibliography"/>
   </ds:schemaRefs>

</xml_diff>

<commit_message>
research update, brent strategy
research update, brent strategy
</commit_message>
<xml_diff>
--- a/reports/BMoretz_Research.docx
+++ b/reports/BMoretz_Research.docx
@@ -752,35 +752,32 @@
       </w:r>
     </w:p>
     <w:p>
-      <w:pPr>
-        <w:pStyle w:val="Heading3"/>
-      </w:pPr>
-      <w:r>
-        <w:t>Relationships</w:t>
-      </w:r>
-    </w:p>
-    <w:p>
-      <w:pPr>
-        <w:spacing w:line="480" w:lineRule="auto"/>
-      </w:pPr>
+      <w:r>
+        <w:t xml:space="preserve">The volatility in these assets is obvious. We will attempt to capture these extreme movements in a GARCH process. Below is the historical volatility of WTI, with 2 SD conditionals &amp; 1% </w:t>
+      </w:r>
+      <w:proofErr w:type="spellStart"/>
+      <w:r>
+        <w:t>VaR</w:t>
+      </w:r>
+      <w:proofErr w:type="spellEnd"/>
+      <w:r>
+        <w:t xml:space="preserve"> lines superimposed on the training data, along with the empirical density of the model residuals:</w:t>
+      </w:r>
+    </w:p>
+    <w:p>
+      <w:r>
+        <w:br w:type="page"/>
+      </w:r>
       <w:r>
         <w:rPr>
           <w:noProof/>
         </w:rPr>
         <w:lastRenderedPageBreak/>
         <w:drawing>
-          <wp:anchor distT="0" distB="0" distL="114300" distR="114300" simplePos="0" relativeHeight="251658240" behindDoc="0" locked="0" layoutInCell="1" allowOverlap="1" wp14:anchorId="443E6E1D" wp14:editId="38FA2CEC">
-            <wp:simplePos x="0" y="0"/>
-            <wp:positionH relativeFrom="margin">
-              <wp:posOffset>838200</wp:posOffset>
-            </wp:positionH>
-            <wp:positionV relativeFrom="paragraph">
-              <wp:posOffset>2152650</wp:posOffset>
-            </wp:positionV>
-            <wp:extent cx="5029200" cy="4569089"/>
-            <wp:effectExtent l="0" t="0" r="0" b="3175"/>
-            <wp:wrapTopAndBottom/>
-            <wp:docPr id="3" name="Picture 3"/>
+          <wp:inline distT="0" distB="0" distL="0" distR="0" wp14:anchorId="5B420A8B" wp14:editId="4D0C18FC">
+            <wp:extent cx="6858000" cy="3364230"/>
+            <wp:effectExtent l="0" t="0" r="0" b="7620"/>
+            <wp:docPr id="27" name="Picture 27"/>
             <wp:cNvGraphicFramePr>
               <a:graphicFrameLocks xmlns:a="http://schemas.openxmlformats.org/drawingml/2006/main" noChangeAspect="1"/>
             </wp:cNvGraphicFramePr>
@@ -792,13 +789,7 @@
                     <pic:cNvPicPr/>
                   </pic:nvPicPr>
                   <pic:blipFill>
-                    <a:blip r:embed="rId18">
-                      <a:extLst>
-                        <a:ext uri="{28A0092B-C50C-407E-A947-70E740481C1C}">
-                          <a14:useLocalDpi xmlns:a14="http://schemas.microsoft.com/office/drawing/2010/main" val="0"/>
-                        </a:ext>
-                      </a:extLst>
-                    </a:blip>
+                    <a:blip r:embed="rId18"/>
                     <a:stretch>
                       <a:fillRect/>
                     </a:stretch>
@@ -806,7 +797,7 @@
                   <pic:spPr>
                     <a:xfrm>
                       <a:off x="0" y="0"/>
-                      <a:ext cx="5031166" cy="4570875"/>
+                      <a:ext cx="6858000" cy="3364230"/>
                     </a:xfrm>
                     <a:prstGeom prst="rect">
                       <a:avLst/>
@@ -815,93 +806,25 @@
                 </pic:pic>
               </a:graphicData>
             </a:graphic>
-            <wp14:sizeRelH relativeFrom="margin">
-              <wp14:pctWidth>0</wp14:pctWidth>
-            </wp14:sizeRelH>
-            <wp14:sizeRelV relativeFrom="margin">
-              <wp14:pctHeight>0</wp14:pctHeight>
-            </wp14:sizeRelV>
-          </wp:anchor>
+          </wp:inline>
         </w:drawing>
       </w:r>
-      <w:r>
-        <w:t>An important aspect of any quantitative trading strategy is to establish the strength of relationships between assets, instruments and markets.</w:t>
-      </w:r>
-      <w:r>
-        <w:t xml:space="preserve"> Relationships are important for many reasons including, but not limited to, creating potential arbitrage opportunities, hedging risks, managing drawdowns and expectation of returns and volatility. </w:t>
-      </w:r>
-      <w:r>
-        <w:t xml:space="preserve">For example, if our strategy holds </w:t>
-      </w:r>
-      <w:r>
-        <w:t xml:space="preserve">instruments with </w:t>
-      </w:r>
-      <w:r>
-        <w:t>high</w:t>
-      </w:r>
-      <w:r>
-        <w:t>ly positive correlations, especially in the tails, then we would expect a high degree of volatility in our strategy.</w:t>
-      </w:r>
-      <w:r>
-        <w:t xml:space="preserve"> In the below chart, we can see the correlations of the returns of each of the commodities under analysis. These high-level relationships will drive further in-depth analysis.</w:t>
-      </w:r>
-    </w:p>
-    <w:p>
-      <w:pPr>
-        <w:spacing w:line="480" w:lineRule="auto"/>
-      </w:pPr>
-      <w:r>
-        <w:t xml:space="preserve">In the above correlation </w:t>
-      </w:r>
-      <w:r>
-        <w:t>matrix,</w:t>
-      </w:r>
-      <w:r>
-        <w:t xml:space="preserve"> we see the simple “linear” (Pearson’s) correlation only produce negative correlations between VE, which is the volatility index for crude. Incidentally, the VE is a </w:t>
-      </w:r>
-      <w:r>
-        <w:t xml:space="preserve">lagging </w:t>
-      </w:r>
-      <w:r>
-        <w:t>measure of</w:t>
-      </w:r>
-      <w:r>
-        <w:t xml:space="preserve"> the rolling volatility in crude oil products, and the negative correlation to the VE is only prominent in the four crude symbols, CL, SC, MT and QA.</w:t>
-      </w:r>
-    </w:p>
-    <w:p>
-      <w:pPr>
-        <w:pStyle w:val="Heading2"/>
-        <w:jc w:val="center"/>
-      </w:pPr>
-      <w:r>
-        <w:t>Crude Correlations</w:t>
-      </w:r>
-    </w:p>
-    <w:p>
-      <w:pPr>
-        <w:spacing w:line="480" w:lineRule="auto"/>
-        <w:jc w:val="center"/>
-      </w:pPr>
-      <w:r>
-        <w:t>Person’s Correlation:</w:t>
-      </w:r>
-    </w:p>
-    <w:p>
-      <w:pPr>
-        <w:spacing w:line="480" w:lineRule="auto"/>
-        <w:jc w:val="center"/>
-      </w:pPr>
+    </w:p>
+    <w:p>
+      <w:r>
+        <w:t>And a look at the fitted standardized residuals for WTI:</w:t>
+      </w:r>
+    </w:p>
+    <w:p>
       <w:r>
         <w:rPr>
           <w:noProof/>
         </w:rPr>
-        <w:lastRenderedPageBreak/>
         <w:drawing>
-          <wp:inline distT="0" distB="0" distL="0" distR="0" wp14:anchorId="1F67827A" wp14:editId="0FF3F61D">
-            <wp:extent cx="5339482" cy="1520456"/>
-            <wp:effectExtent l="0" t="0" r="0" b="3810"/>
-            <wp:docPr id="4" name="Picture 4"/>
+          <wp:inline distT="0" distB="0" distL="0" distR="0" wp14:anchorId="5160A14D" wp14:editId="3106D3CE">
+            <wp:extent cx="6858000" cy="3364230"/>
+            <wp:effectExtent l="0" t="0" r="0" b="7620"/>
+            <wp:docPr id="26" name="Picture 26"/>
             <wp:cNvGraphicFramePr>
               <a:graphicFrameLocks xmlns:a="http://schemas.openxmlformats.org/drawingml/2006/main" noChangeAspect="1"/>
             </wp:cNvGraphicFramePr>
@@ -921,7 +844,7 @@
                   <pic:spPr>
                     <a:xfrm>
                       <a:off x="0" y="0"/>
-                      <a:ext cx="5381318" cy="1532369"/>
+                      <a:ext cx="6866959" cy="3368625"/>
                     </a:xfrm>
                     <a:prstGeom prst="rect">
                       <a:avLst/>
@@ -934,29 +857,37 @@
         </w:drawing>
       </w:r>
     </w:p>
+    <w:p/>
+    <w:p>
+      <w:pPr>
+        <w:pStyle w:val="Heading3"/>
+      </w:pPr>
+      <w:r>
+        <w:t>Relationships</w:t>
+      </w:r>
+    </w:p>
     <w:p>
       <w:pPr>
         <w:spacing w:line="480" w:lineRule="auto"/>
-        <w:jc w:val="center"/>
-      </w:pPr>
-      <w:r>
-        <w:t>Kendall’s Tau:</w:t>
-      </w:r>
-    </w:p>
-    <w:p>
-      <w:pPr>
-        <w:spacing w:line="480" w:lineRule="auto"/>
-        <w:jc w:val="center"/>
       </w:pPr>
       <w:r>
         <w:rPr>
           <w:noProof/>
         </w:rPr>
+        <w:lastRenderedPageBreak/>
         <w:drawing>
-          <wp:inline distT="0" distB="0" distL="0" distR="0" wp14:anchorId="6CFE70B8" wp14:editId="3B41E9AE">
-            <wp:extent cx="5003061" cy="1711574"/>
-            <wp:effectExtent l="0" t="0" r="7620" b="3175"/>
-            <wp:docPr id="5" name="Picture 5"/>
+          <wp:anchor distT="0" distB="0" distL="114300" distR="114300" simplePos="0" relativeHeight="251658240" behindDoc="0" locked="0" layoutInCell="1" allowOverlap="1" wp14:anchorId="443E6E1D" wp14:editId="533AE54C">
+            <wp:simplePos x="0" y="0"/>
+            <wp:positionH relativeFrom="margin">
+              <wp:posOffset>836295</wp:posOffset>
+            </wp:positionH>
+            <wp:positionV relativeFrom="paragraph">
+              <wp:posOffset>2158365</wp:posOffset>
+            </wp:positionV>
+            <wp:extent cx="5715635" cy="5193030"/>
+            <wp:effectExtent l="0" t="0" r="0" b="7620"/>
+            <wp:wrapTopAndBottom/>
+            <wp:docPr id="3" name="Picture 3"/>
             <wp:cNvGraphicFramePr>
               <a:graphicFrameLocks xmlns:a="http://schemas.openxmlformats.org/drawingml/2006/main" noChangeAspect="1"/>
             </wp:cNvGraphicFramePr>
@@ -968,7 +899,13 @@
                     <pic:cNvPicPr/>
                   </pic:nvPicPr>
                   <pic:blipFill>
-                    <a:blip r:embed="rId20"/>
+                    <a:blip r:embed="rId20">
+                      <a:extLst>
+                        <a:ext uri="{28A0092B-C50C-407E-A947-70E740481C1C}">
+                          <a14:useLocalDpi xmlns:a14="http://schemas.microsoft.com/office/drawing/2010/main" val="0"/>
+                        </a:ext>
+                      </a:extLst>
+                    </a:blip>
                     <a:stretch>
                       <a:fillRect/>
                     </a:stretch>
@@ -976,7 +913,7 @@
                   <pic:spPr>
                     <a:xfrm>
                       <a:off x="0" y="0"/>
-                      <a:ext cx="5018281" cy="1716781"/>
+                      <a:ext cx="5715635" cy="5193030"/>
                     </a:xfrm>
                     <a:prstGeom prst="rect">
                       <a:avLst/>
@@ -985,8 +922,68 @@
                 </pic:pic>
               </a:graphicData>
             </a:graphic>
-          </wp:inline>
+            <wp14:sizeRelH relativeFrom="margin">
+              <wp14:pctWidth>0</wp14:pctWidth>
+            </wp14:sizeRelH>
+            <wp14:sizeRelV relativeFrom="margin">
+              <wp14:pctHeight>0</wp14:pctHeight>
+            </wp14:sizeRelV>
+          </wp:anchor>
         </w:drawing>
+      </w:r>
+      <w:r>
+        <w:t>An important aspect of any quantitative trading strategy is to establish the strength of relationships between assets, instruments and markets.</w:t>
+      </w:r>
+      <w:r>
+        <w:t xml:space="preserve"> Relationships are important for many reasons including, but not limited to, creating potential arbitrage opportunities, hedging risks, managing drawdowns and expectation of returns and volatility. </w:t>
+      </w:r>
+      <w:r>
+        <w:t xml:space="preserve">For example, if our strategy holds </w:t>
+      </w:r>
+      <w:r>
+        <w:t xml:space="preserve">instruments with </w:t>
+      </w:r>
+      <w:r>
+        <w:t>high</w:t>
+      </w:r>
+      <w:r>
+        <w:t>ly positive correlations, especially in the tails, then we would expect a high degree of volatility in our strategy.</w:t>
+      </w:r>
+      <w:r>
+        <w:t xml:space="preserve"> In the below chart, we can see the correlations of the returns of each of the commodities under analysis. These high-level relationships will drive further in-depth analysis.</w:t>
+      </w:r>
+    </w:p>
+    <w:p>
+      <w:pPr>
+        <w:spacing w:line="480" w:lineRule="auto"/>
+      </w:pPr>
+      <w:r>
+        <w:t xml:space="preserve">In the above correlation </w:t>
+      </w:r>
+      <w:r>
+        <w:t>matrix,</w:t>
+      </w:r>
+      <w:r>
+        <w:t xml:space="preserve"> we see the simple “linear” (Pearson’s) correlation only produce negative correlations between VE, which is the volatility index for crude. Incidentally, the VE is a </w:t>
+      </w:r>
+      <w:r>
+        <w:t xml:space="preserve">lagging </w:t>
+      </w:r>
+      <w:r>
+        <w:t>measure of</w:t>
+      </w:r>
+      <w:r>
+        <w:t xml:space="preserve"> the rolling volatility in crude oil products, and the negative correlation to the VE is only prominent in the four crude symbols, CL, SC, MT and QA.</w:t>
+      </w:r>
+    </w:p>
+    <w:p>
+      <w:pPr>
+        <w:pStyle w:val="Heading2"/>
+        <w:jc w:val="center"/>
+      </w:pPr>
+      <w:r>
+        <w:lastRenderedPageBreak/>
+        <w:t>Crude Correlations</w:t>
       </w:r>
     </w:p>
     <w:p>
@@ -995,7 +992,7 @@
         <w:jc w:val="center"/>
       </w:pPr>
       <w:r>
-        <w:t>Spearman’s Rho:</w:t>
+        <w:t>Person’s Correlation:</w:t>
       </w:r>
     </w:p>
     <w:p>
@@ -1008,10 +1005,10 @@
           <w:noProof/>
         </w:rPr>
         <w:drawing>
-          <wp:inline distT="0" distB="0" distL="0" distR="0" wp14:anchorId="19CEB9B5" wp14:editId="2AB70B3A">
-            <wp:extent cx="5172075" cy="1685925"/>
-            <wp:effectExtent l="0" t="0" r="9525" b="9525"/>
-            <wp:docPr id="6" name="Picture 6"/>
+          <wp:inline distT="0" distB="0" distL="0" distR="0" wp14:anchorId="1F67827A" wp14:editId="0FF3F61D">
+            <wp:extent cx="5339482" cy="1520456"/>
+            <wp:effectExtent l="0" t="0" r="0" b="3810"/>
+            <wp:docPr id="4" name="Picture 4"/>
             <wp:cNvGraphicFramePr>
               <a:graphicFrameLocks xmlns:a="http://schemas.openxmlformats.org/drawingml/2006/main" noChangeAspect="1"/>
             </wp:cNvGraphicFramePr>
@@ -1031,7 +1028,7 @@
                   <pic:spPr>
                     <a:xfrm>
                       <a:off x="0" y="0"/>
-                      <a:ext cx="5172075" cy="1685925"/>
+                      <a:ext cx="5381318" cy="1532369"/>
                     </a:xfrm>
                     <a:prstGeom prst="rect">
                       <a:avLst/>
@@ -1047,28 +1044,26 @@
     <w:p>
       <w:pPr>
         <w:spacing w:line="480" w:lineRule="auto"/>
-      </w:pPr>
-      <w:r>
-        <w:t xml:space="preserve">In addition to the correlations which measure the strength the commodities move in the same direction overall; we can compute a rolling standard deviation for a specified period. This process helps smooth </w:t>
-      </w:r>
-      <w:r>
-        <w:t>out the variance over time, which cuts down on the noise and thereby increasing the transparency of the relationships in volatility:</w:t>
+        <w:jc w:val="center"/>
+      </w:pPr>
+      <w:r>
+        <w:t>Kendall’s Tau:</w:t>
       </w:r>
     </w:p>
     <w:p>
       <w:pPr>
         <w:spacing w:line="480" w:lineRule="auto"/>
+        <w:jc w:val="center"/>
       </w:pPr>
       <w:r>
         <w:rPr>
           <w:noProof/>
         </w:rPr>
-        <w:lastRenderedPageBreak/>
         <w:drawing>
-          <wp:inline distT="0" distB="0" distL="0" distR="0" wp14:anchorId="5FF4FAEC" wp14:editId="07D1D69F">
-            <wp:extent cx="6858000" cy="3391535"/>
-            <wp:effectExtent l="0" t="0" r="0" b="0"/>
-            <wp:docPr id="11" name="Picture 11"/>
+          <wp:inline distT="0" distB="0" distL="0" distR="0" wp14:anchorId="6CFE70B8" wp14:editId="3B41E9AE">
+            <wp:extent cx="5003061" cy="1711574"/>
+            <wp:effectExtent l="0" t="0" r="7620" b="3175"/>
+            <wp:docPr id="5" name="Picture 5"/>
             <wp:cNvGraphicFramePr>
               <a:graphicFrameLocks xmlns:a="http://schemas.openxmlformats.org/drawingml/2006/main" noChangeAspect="1"/>
             </wp:cNvGraphicFramePr>
@@ -1088,7 +1083,7 @@
                   <pic:spPr>
                     <a:xfrm>
                       <a:off x="0" y="0"/>
-                      <a:ext cx="6858000" cy="3391535"/>
+                      <a:ext cx="5018281" cy="1716781"/>
                     </a:xfrm>
                     <a:prstGeom prst="rect">
                       <a:avLst/>
@@ -1104,38 +1099,26 @@
     <w:p>
       <w:pPr>
         <w:spacing w:line="480" w:lineRule="auto"/>
-      </w:pPr>
-      <w:r>
-        <w:t xml:space="preserve">In the correlations we notice the Spearman’s Rho for </w:t>
-      </w:r>
-      <w:proofErr w:type="gramStart"/>
-      <w:r>
-        <w:t>WTI</w:t>
-      </w:r>
-      <w:proofErr w:type="gramEnd"/>
-      <w:r>
-        <w:t xml:space="preserve"> and Gulf Sour seem to be directionally </w:t>
-      </w:r>
-      <w:r>
-        <w:t>correlated</w:t>
-      </w:r>
-      <w:r>
-        <w:t xml:space="preserve"> about 89% of the time. Additionally, there is a strong linear relationship indicated by Pearson’s correlation coefficient: Let’s zoom in a highly correlated period, 2018:</w:t>
+        <w:jc w:val="center"/>
+      </w:pPr>
+      <w:r>
+        <w:t>Spearman’s Rho:</w:t>
       </w:r>
     </w:p>
     <w:p>
       <w:pPr>
         <w:spacing w:line="480" w:lineRule="auto"/>
+        <w:jc w:val="center"/>
       </w:pPr>
       <w:r>
         <w:rPr>
           <w:noProof/>
         </w:rPr>
         <w:drawing>
-          <wp:inline distT="0" distB="0" distL="0" distR="0" wp14:anchorId="5341DE87" wp14:editId="7F71F692">
-            <wp:extent cx="6858000" cy="3391535"/>
-            <wp:effectExtent l="0" t="0" r="0" b="0"/>
-            <wp:docPr id="7" name="Picture 7"/>
+          <wp:inline distT="0" distB="0" distL="0" distR="0" wp14:anchorId="19CEB9B5" wp14:editId="2AB70B3A">
+            <wp:extent cx="5172075" cy="1685925"/>
+            <wp:effectExtent l="0" t="0" r="9525" b="9525"/>
+            <wp:docPr id="6" name="Picture 6"/>
             <wp:cNvGraphicFramePr>
               <a:graphicFrameLocks xmlns:a="http://schemas.openxmlformats.org/drawingml/2006/main" noChangeAspect="1"/>
             </wp:cNvGraphicFramePr>
@@ -1155,7 +1138,7 @@
                   <pic:spPr>
                     <a:xfrm>
                       <a:off x="0" y="0"/>
-                      <a:ext cx="6858000" cy="3391535"/>
+                      <a:ext cx="5172075" cy="1685925"/>
                     </a:xfrm>
                     <a:prstGeom prst="rect">
                       <a:avLst/>
@@ -1173,7 +1156,10 @@
         <w:spacing w:line="480" w:lineRule="auto"/>
       </w:pPr>
       <w:r>
-        <w:t>A scatterplot of the returns reveals additional clustering, and confirms the near linear relationship:</w:t>
+        <w:t xml:space="preserve">In addition to the correlations which measure the strength the commodities move in the same direction overall; we can compute a rolling standard deviation for a specified period. This process helps smooth </w:t>
+      </w:r>
+      <w:r>
+        <w:t>out the variance over time, which cuts down on the noise and thereby increasing the transparency of the relationships in volatility:</w:t>
       </w:r>
     </w:p>
     <w:p>
@@ -1186,10 +1172,10 @@
         </w:rPr>
         <w:lastRenderedPageBreak/>
         <w:drawing>
-          <wp:inline distT="0" distB="0" distL="0" distR="0" wp14:anchorId="0009021A" wp14:editId="65B715FE">
+          <wp:inline distT="0" distB="0" distL="0" distR="0" wp14:anchorId="5FF4FAEC" wp14:editId="07D1D69F">
             <wp:extent cx="6858000" cy="3391535"/>
             <wp:effectExtent l="0" t="0" r="0" b="0"/>
-            <wp:docPr id="8" name="Picture 8"/>
+            <wp:docPr id="11" name="Picture 11"/>
             <wp:cNvGraphicFramePr>
               <a:graphicFrameLocks xmlns:a="http://schemas.openxmlformats.org/drawingml/2006/main" noChangeAspect="1"/>
             </wp:cNvGraphicFramePr>
@@ -1227,19 +1213,21 @@
         <w:spacing w:line="480" w:lineRule="auto"/>
       </w:pPr>
       <w:r>
-        <w:t xml:space="preserve">On a time-series basis, we see strong negative autocorrelations at 1, </w:t>
-      </w:r>
-      <w:r>
-        <w:t>4</w:t>
-      </w:r>
-      <w:r>
-        <w:t xml:space="preserve"> and </w:t>
-      </w:r>
-      <w:r>
-        <w:t>15</w:t>
-      </w:r>
-      <w:r>
-        <w:t xml:space="preserve"> days out, indication there could be a strong leading indicator here, therefore a transactional arbitrage opportunity:</w:t>
+        <w:t xml:space="preserve">In the correlations we notice the Spearman’s Rho for </w:t>
+      </w:r>
+      <w:proofErr w:type="gramStart"/>
+      <w:r>
+        <w:t>WTI</w:t>
+      </w:r>
+      <w:proofErr w:type="gramEnd"/>
+      <w:r>
+        <w:t xml:space="preserve"> and Gulf Sour seem to be directionally </w:t>
+      </w:r>
+      <w:r>
+        <w:t>correlated</w:t>
+      </w:r>
+      <w:r>
+        <w:t xml:space="preserve"> about 89% of the time. Additionally, there is a strong linear relationship indicated by Pearson’s correlation coefficient: Let’s zoom in a highly correlated period, 2018:</w:t>
       </w:r>
     </w:p>
     <w:p>
@@ -1251,10 +1239,10 @@
           <w:noProof/>
         </w:rPr>
         <w:drawing>
-          <wp:inline distT="0" distB="0" distL="0" distR="0" wp14:anchorId="6E55FD5B" wp14:editId="24BB591C">
-            <wp:extent cx="6858000" cy="3397250"/>
+          <wp:inline distT="0" distB="0" distL="0" distR="0" wp14:anchorId="5341DE87" wp14:editId="7F71F692">
+            <wp:extent cx="6858000" cy="3391535"/>
             <wp:effectExtent l="0" t="0" r="0" b="0"/>
-            <wp:docPr id="17" name="Picture 17"/>
+            <wp:docPr id="7" name="Picture 7"/>
             <wp:cNvGraphicFramePr>
               <a:graphicFrameLocks xmlns:a="http://schemas.openxmlformats.org/drawingml/2006/main" noChangeAspect="1"/>
             </wp:cNvGraphicFramePr>
@@ -1274,6 +1262,125 @@
                   <pic:spPr>
                     <a:xfrm>
                       <a:off x="0" y="0"/>
+                      <a:ext cx="6858000" cy="3391535"/>
+                    </a:xfrm>
+                    <a:prstGeom prst="rect">
+                      <a:avLst/>
+                    </a:prstGeom>
+                  </pic:spPr>
+                </pic:pic>
+              </a:graphicData>
+            </a:graphic>
+          </wp:inline>
+        </w:drawing>
+      </w:r>
+    </w:p>
+    <w:p>
+      <w:pPr>
+        <w:spacing w:line="480" w:lineRule="auto"/>
+      </w:pPr>
+      <w:r>
+        <w:t>A scatterplot of the returns reveals additional clustering, and confirms the near linear relationship:</w:t>
+      </w:r>
+    </w:p>
+    <w:p>
+      <w:pPr>
+        <w:spacing w:line="480" w:lineRule="auto"/>
+      </w:pPr>
+      <w:r>
+        <w:rPr>
+          <w:noProof/>
+        </w:rPr>
+        <w:lastRenderedPageBreak/>
+        <w:drawing>
+          <wp:inline distT="0" distB="0" distL="0" distR="0" wp14:anchorId="0009021A" wp14:editId="65B715FE">
+            <wp:extent cx="6858000" cy="3391535"/>
+            <wp:effectExtent l="0" t="0" r="0" b="0"/>
+            <wp:docPr id="8" name="Picture 8"/>
+            <wp:cNvGraphicFramePr>
+              <a:graphicFrameLocks xmlns:a="http://schemas.openxmlformats.org/drawingml/2006/main" noChangeAspect="1"/>
+            </wp:cNvGraphicFramePr>
+            <a:graphic xmlns:a="http://schemas.openxmlformats.org/drawingml/2006/main">
+              <a:graphicData uri="http://schemas.openxmlformats.org/drawingml/2006/picture">
+                <pic:pic xmlns:pic="http://schemas.openxmlformats.org/drawingml/2006/picture">
+                  <pic:nvPicPr>
+                    <pic:cNvPr id="1" name=""/>
+                    <pic:cNvPicPr/>
+                  </pic:nvPicPr>
+                  <pic:blipFill>
+                    <a:blip r:embed="rId26"/>
+                    <a:stretch>
+                      <a:fillRect/>
+                    </a:stretch>
+                  </pic:blipFill>
+                  <pic:spPr>
+                    <a:xfrm>
+                      <a:off x="0" y="0"/>
+                      <a:ext cx="6858000" cy="3391535"/>
+                    </a:xfrm>
+                    <a:prstGeom prst="rect">
+                      <a:avLst/>
+                    </a:prstGeom>
+                  </pic:spPr>
+                </pic:pic>
+              </a:graphicData>
+            </a:graphic>
+          </wp:inline>
+        </w:drawing>
+      </w:r>
+    </w:p>
+    <w:p>
+      <w:pPr>
+        <w:spacing w:line="480" w:lineRule="auto"/>
+      </w:pPr>
+      <w:r>
+        <w:t xml:space="preserve">On a time-series basis, we see strong negative autocorrelations at 1, </w:t>
+      </w:r>
+      <w:r>
+        <w:t>4</w:t>
+      </w:r>
+      <w:r>
+        <w:t xml:space="preserve"> and </w:t>
+      </w:r>
+      <w:r>
+        <w:t>15</w:t>
+      </w:r>
+      <w:r>
+        <w:t xml:space="preserve"> days out, indication there could be a strong leading indicator here, therefore a transactional arbitrage opportunity:</w:t>
+      </w:r>
+    </w:p>
+    <w:p>
+      <w:pPr>
+        <w:spacing w:line="480" w:lineRule="auto"/>
+      </w:pPr>
+      <w:r>
+        <w:rPr>
+          <w:noProof/>
+        </w:rPr>
+        <w:drawing>
+          <wp:inline distT="0" distB="0" distL="0" distR="0" wp14:anchorId="6E55FD5B" wp14:editId="24BB591C">
+            <wp:extent cx="6858000" cy="3397250"/>
+            <wp:effectExtent l="0" t="0" r="0" b="0"/>
+            <wp:docPr id="17" name="Picture 17"/>
+            <wp:cNvGraphicFramePr>
+              <a:graphicFrameLocks xmlns:a="http://schemas.openxmlformats.org/drawingml/2006/main" noChangeAspect="1"/>
+            </wp:cNvGraphicFramePr>
+            <a:graphic xmlns:a="http://schemas.openxmlformats.org/drawingml/2006/main">
+              <a:graphicData uri="http://schemas.openxmlformats.org/drawingml/2006/picture">
+                <pic:pic xmlns:pic="http://schemas.openxmlformats.org/drawingml/2006/picture">
+                  <pic:nvPicPr>
+                    <pic:cNvPr id="1" name=""/>
+                    <pic:cNvPicPr/>
+                  </pic:nvPicPr>
+                  <pic:blipFill>
+                    <a:blip r:embed="rId27"/>
+                    <a:stretch>
+                      <a:fillRect/>
+                    </a:stretch>
+                  </pic:blipFill>
+                  <pic:spPr>
+                    <a:xfrm>
+                      <a:off x="0" y="0"/>
                       <a:ext cx="6858000" cy="3397250"/>
                     </a:xfrm>
                     <a:prstGeom prst="rect">
@@ -1302,6 +1409,23 @@
       <w:r>
         <w:lastRenderedPageBreak/>
         <w:t>Modeling</w:t>
+      </w:r>
+    </w:p>
+    <w:p>
+      <w:pPr>
+        <w:pStyle w:val="Heading2"/>
+        <w:jc w:val="center"/>
+        <w:rPr>
+          <w:b/>
+          <w:bCs/>
+        </w:rPr>
+      </w:pPr>
+      <w:r>
+        <w:rPr>
+          <w:b/>
+          <w:bCs/>
+        </w:rPr>
+        <w:t>WTI</w:t>
       </w:r>
     </w:p>
     <w:p>
@@ -1336,7 +1460,7 @@
                     <pic:cNvPicPr/>
                   </pic:nvPicPr>
                   <pic:blipFill>
-                    <a:blip r:embed="rId26" cstate="print">
+                    <a:blip r:embed="rId28" cstate="print">
                       <a:extLst>
                         <a:ext uri="{28A0092B-C50C-407E-A947-70E740481C1C}">
                           <a14:useLocalDpi xmlns:a14="http://schemas.microsoft.com/office/drawing/2010/main" val="0"/>
@@ -1366,7 +1490,17 @@
         <w:t>The</w:t>
       </w:r>
       <w:r>
-        <w:t xml:space="preserve"> first model we are going to look at is one that is focused solely on predicting the returns for WTI as a stand-alone asset as the returns seem to exhibit the characteristics of a stationary process at lag = 4.</w:t>
+        <w:t xml:space="preserve"> first model we are going to look at is one that is focused solely on predicting the returns for </w:t>
+      </w:r>
+      <w:r>
+        <w:rPr>
+          <w:b/>
+          <w:bCs/>
+        </w:rPr>
+        <w:t>WTI</w:t>
+      </w:r>
+      <w:r>
+        <w:t xml:space="preserve"> as a stand-alone asset as the returns seem to exhibit the characteristics of a stationary process at lag = 4.</w:t>
       </w:r>
       <w:r>
         <w:t xml:space="preserve"> </w:t>
@@ -1403,13 +1537,13 @@
           <w:noProof/>
         </w:rPr>
         <w:drawing>
-          <wp:anchor distT="0" distB="0" distL="114300" distR="114300" simplePos="0" relativeHeight="251660288" behindDoc="0" locked="0" layoutInCell="1" allowOverlap="1" wp14:anchorId="33EF2D22" wp14:editId="756A3F23">
+          <wp:anchor distT="0" distB="0" distL="114300" distR="114300" simplePos="0" relativeHeight="251660288" behindDoc="0" locked="0" layoutInCell="1" allowOverlap="1" wp14:anchorId="33EF2D22" wp14:editId="45530B37">
             <wp:simplePos x="0" y="0"/>
             <wp:positionH relativeFrom="column">
-              <wp:posOffset>1302385</wp:posOffset>
+              <wp:posOffset>1301750</wp:posOffset>
             </wp:positionH>
             <wp:positionV relativeFrom="paragraph">
-              <wp:posOffset>383540</wp:posOffset>
+              <wp:posOffset>408676</wp:posOffset>
             </wp:positionV>
             <wp:extent cx="5902325" cy="2924175"/>
             <wp:effectExtent l="0" t="0" r="3175" b="9525"/>
@@ -1434,7 +1568,7 @@
                     <pic:cNvPicPr/>
                   </pic:nvPicPr>
                   <pic:blipFill>
-                    <a:blip r:embed="rId27" cstate="print">
+                    <a:blip r:embed="rId29" cstate="print">
                       <a:extLst>
                         <a:ext uri="{28A0092B-C50C-407E-A947-70E740481C1C}">
                           <a14:useLocalDpi xmlns:a14="http://schemas.microsoft.com/office/drawing/2010/main" val="0"/>
@@ -1511,7 +1645,11 @@
         <w:t>blue</w:t>
       </w:r>
       <w:r>
-        <w:t>) compared to the actual WTI (</w:t>
+        <w:t xml:space="preserve">) </w:t>
+      </w:r>
+      <w:r>
+        <w:lastRenderedPageBreak/>
+        <w:t>compared to the actual WTI (</w:t>
       </w:r>
       <w:r>
         <w:rPr>
@@ -1533,7 +1671,6 @@
         <w:spacing w:line="480" w:lineRule="auto"/>
       </w:pPr>
       <w:r>
-        <w:lastRenderedPageBreak/>
         <w:t xml:space="preserve">Strategy </w:t>
       </w:r>
       <w:r>
@@ -1560,241 +1697,10 @@
           <w:noProof/>
         </w:rPr>
         <w:drawing>
-          <wp:inline distT="0" distB="0" distL="0" distR="0" wp14:anchorId="01F3A57F" wp14:editId="5BE66481">
-            <wp:extent cx="5915025" cy="2930128"/>
-            <wp:effectExtent l="0" t="0" r="0" b="3810"/>
+          <wp:inline distT="0" distB="0" distL="0" distR="0" wp14:anchorId="01F3A57F" wp14:editId="133A74A9">
+            <wp:extent cx="4641011" cy="2299019"/>
+            <wp:effectExtent l="0" t="0" r="7620" b="6350"/>
             <wp:docPr id="23" name="Picture 23"/>
-            <wp:cNvGraphicFramePr>
-              <a:graphicFrameLocks xmlns:a="http://schemas.openxmlformats.org/drawingml/2006/main" noChangeAspect="1"/>
-            </wp:cNvGraphicFramePr>
-            <a:graphic xmlns:a="http://schemas.openxmlformats.org/drawingml/2006/main">
-              <a:graphicData uri="http://schemas.openxmlformats.org/drawingml/2006/picture">
-                <pic:pic xmlns:pic="http://schemas.openxmlformats.org/drawingml/2006/picture">
-                  <pic:nvPicPr>
-                    <pic:cNvPr id="1" name=""/>
-                    <pic:cNvPicPr/>
-                  </pic:nvPicPr>
-                  <pic:blipFill>
-                    <a:blip r:embed="rId27"/>
-                    <a:stretch>
-                      <a:fillRect/>
-                    </a:stretch>
-                  </pic:blipFill>
-                  <pic:spPr>
-                    <a:xfrm>
-                      <a:off x="0" y="0"/>
-                      <a:ext cx="5931461" cy="2938270"/>
-                    </a:xfrm>
-                    <a:prstGeom prst="rect">
-                      <a:avLst/>
-                    </a:prstGeom>
-                  </pic:spPr>
-                </pic:pic>
-              </a:graphicData>
-            </a:graphic>
-          </wp:inline>
-        </w:drawing>
-      </w:r>
-    </w:p>
-    <w:p/>
-    <w:p>
-      <w:r>
-        <w:t>From this predicted data, our trading strategy is simple: we look for peaks and troughs in the returns, areas that are relatively large outliers (for this example, we’re using a threshold of 0.0015, where the EV = 0). The basic idea is that because we have a stationary time-series, when the returns take a sharp up/</w:t>
-      </w:r>
-      <w:r>
-        <w:t>down-turn</w:t>
-      </w:r>
-      <w:r>
-        <w:t xml:space="preserve">, we enter the position (the direction is </w:t>
-      </w:r>
-      <w:r>
-        <w:t xml:space="preserve">the </w:t>
-      </w:r>
-      <w:r>
-        <w:rPr>
-          <w:b/>
-          <w:bCs/>
-        </w:rPr>
-        <w:t>opposite</w:t>
-      </w:r>
-      <w:r>
-        <w:t xml:space="preserve"> </w:t>
-      </w:r>
-      <w:r>
-        <w:t xml:space="preserve">from the sign of the predicted return: </w:t>
-      </w:r>
-      <w:r>
-        <w:t>positive</w:t>
-      </w:r>
-      <w:r>
-        <w:t xml:space="preserve">, we </w:t>
-      </w:r>
-      <w:r>
-        <w:rPr>
-          <w:b/>
-          <w:bCs/>
-          <w:color w:val="FF0000"/>
-        </w:rPr>
-        <w:t>sell</w:t>
-      </w:r>
-      <w:r>
-        <w:t xml:space="preserve">, </w:t>
-      </w:r>
-      <w:r>
-        <w:t xml:space="preserve">negative </w:t>
-      </w:r>
-      <w:r>
-        <w:t xml:space="preserve">we </w:t>
-      </w:r>
-      <w:r>
-        <w:rPr>
-          <w:b/>
-          <w:bCs/>
-          <w:color w:val="00B050"/>
-        </w:rPr>
-        <w:t>buy</w:t>
-      </w:r>
-      <w:r>
-        <w:t>).</w:t>
-      </w:r>
-      <w:r>
-        <w:t xml:space="preserve"> Since we found a statistically significant autocorrelation at lag = 4, we will take the inverse side and close out our position in </w:t>
-      </w:r>
-      <w:r>
-        <w:rPr>
-          <w:b/>
-          <w:bCs/>
-        </w:rPr>
-        <w:t>4 trading days from entry</w:t>
-      </w:r>
-      <w:r>
-        <w:t xml:space="preserve">, </w:t>
-      </w:r>
-      <w:r>
-        <w:rPr>
-          <w:i/>
-          <w:iCs/>
-        </w:rPr>
-        <w:t>always</w:t>
-      </w:r>
-      <w:r>
-        <w:t>.</w:t>
-      </w:r>
-    </w:p>
-    <w:p>
-      <w:r>
-        <w:t xml:space="preserve">For an example of the strategy in action, see the below plot for </w:t>
-      </w:r>
-      <w:r>
-        <w:t>multiple positions entered over the period from May 19</w:t>
-      </w:r>
-      <w:r>
-        <w:rPr>
-          <w:vertAlign w:val="superscript"/>
-        </w:rPr>
-        <w:t>th</w:t>
-      </w:r>
-      <w:r>
-        <w:t xml:space="preserve"> to June 16</w:t>
-      </w:r>
-      <w:r>
-        <w:rPr>
-          <w:vertAlign w:val="superscript"/>
-        </w:rPr>
-        <w:t>th</w:t>
-      </w:r>
-      <w:r>
-        <w:t>, 2019</w:t>
-      </w:r>
-      <w:r>
-        <w:t>:</w:t>
-      </w:r>
-    </w:p>
-    <w:p>
-      <w:r>
-        <w:rPr>
-          <w:noProof/>
-        </w:rPr>
-        <w:drawing>
-          <wp:inline distT="0" distB="0" distL="0" distR="0" wp14:anchorId="67B6AC2C" wp14:editId="2DCF8FA0">
-            <wp:extent cx="6858000" cy="2650490"/>
-            <wp:effectExtent l="0" t="0" r="0" b="0"/>
-            <wp:docPr id="20" name="Picture 20"/>
-            <wp:cNvGraphicFramePr>
-              <a:graphicFrameLocks xmlns:a="http://schemas.openxmlformats.org/drawingml/2006/main" noChangeAspect="1"/>
-            </wp:cNvGraphicFramePr>
-            <a:graphic xmlns:a="http://schemas.openxmlformats.org/drawingml/2006/main">
-              <a:graphicData uri="http://schemas.openxmlformats.org/drawingml/2006/picture">
-                <pic:pic xmlns:pic="http://schemas.openxmlformats.org/drawingml/2006/picture">
-                  <pic:nvPicPr>
-                    <pic:cNvPr id="1" name=""/>
-                    <pic:cNvPicPr/>
-                  </pic:nvPicPr>
-                  <pic:blipFill>
-                    <a:blip r:embed="rId28"/>
-                    <a:stretch>
-                      <a:fillRect/>
-                    </a:stretch>
-                  </pic:blipFill>
-                  <pic:spPr>
-                    <a:xfrm>
-                      <a:off x="0" y="0"/>
-                      <a:ext cx="6858000" cy="2650490"/>
-                    </a:xfrm>
-                    <a:prstGeom prst="rect">
-                      <a:avLst/>
-                    </a:prstGeom>
-                  </pic:spPr>
-                </pic:pic>
-              </a:graphicData>
-            </a:graphic>
-          </wp:inline>
-        </w:drawing>
-      </w:r>
-    </w:p>
-    <w:p/>
-    <w:p>
-      <w:r>
-        <w:br w:type="page"/>
-      </w:r>
-      <w:r>
-        <w:lastRenderedPageBreak/>
-        <w:t>Some notation about the above chart:</w:t>
-      </w:r>
-    </w:p>
-    <w:p>
-      <w:r>
-        <w:tab/>
-        <w:t>Solid lines: Long position (buy low -&gt; sell high)</w:t>
-      </w:r>
-    </w:p>
-    <w:p>
-      <w:r>
-        <w:tab/>
-        <w:t>Dashed lines: Short position (sell high -&gt; buy low)</w:t>
-      </w:r>
-    </w:p>
-    <w:p>
-      <w:r>
-        <w:t xml:space="preserve">The line representing the position is through its entire holding period, and its colored green if it made money, or </w:t>
-      </w:r>
-      <w:r>
-        <w:t>red if it lost money.</w:t>
-      </w:r>
-      <w:r>
-        <w:t xml:space="preserve"> Looking at one trade in detail:</w:t>
-      </w:r>
-    </w:p>
-    <w:p>
-      <w:r>
-        <w:rPr>
-          <w:noProof/>
-        </w:rPr>
-        <w:drawing>
-          <wp:inline distT="0" distB="0" distL="0" distR="0" wp14:anchorId="43514B90" wp14:editId="125A837C">
-            <wp:extent cx="6858000" cy="2674620"/>
-            <wp:effectExtent l="0" t="0" r="0" b="0"/>
-            <wp:docPr id="21" name="Picture 21"/>
             <wp:cNvGraphicFramePr>
               <a:graphicFrameLocks xmlns:a="http://schemas.openxmlformats.org/drawingml/2006/main" noChangeAspect="1"/>
             </wp:cNvGraphicFramePr>
@@ -1814,7 +1720,7 @@
                   <pic:spPr>
                     <a:xfrm>
                       <a:off x="0" y="0"/>
-                      <a:ext cx="6858000" cy="2674620"/>
+                      <a:ext cx="4664675" cy="2310742"/>
                     </a:xfrm>
                     <a:prstGeom prst="rect">
                       <a:avLst/>
@@ -1830,61 +1736,115 @@
     <w:p/>
     <w:p>
       <w:r>
-        <w:t>Here, we entered in the position on 5/25 with a short sell of WTI Crude at $67.47, and then issued a cover short to close out our position at $61.99, yielding a net profit of $5.48 per barrel. Assuming 44,000 barrels per contract, this transaction netted our portfolio a gross profit of $241,120.</w:t>
-      </w:r>
-    </w:p>
-    <w:p>
-      <w:r>
-        <w:t xml:space="preserve">Year to date in 2019, our testing data range, we issue exactly 16 </w:t>
-      </w:r>
-      <w:r>
-        <w:t>positions (32 transactions)</w:t>
-      </w:r>
-      <w:r>
-        <w:t>, leaving us with a net zero position at the end of the holding period, for a total profit of $</w:t>
-      </w:r>
-      <w:bookmarkStart w:id="0" w:name="_GoBack"/>
-      <w:r>
-        <w:t>408,000</w:t>
-      </w:r>
-      <w:bookmarkEnd w:id="0"/>
-      <w:r>
-        <w:t xml:space="preserve"> assuming 50,000 contracts per transaction.</w:t>
-      </w:r>
-    </w:p>
-    <w:p/>
-    <w:p>
-      <w:pPr>
-        <w:pStyle w:val="Heading3"/>
-        <w:spacing w:line="480" w:lineRule="auto"/>
-      </w:pPr>
-      <w:bookmarkStart w:id="1" w:name="_Appendix"/>
-      <w:bookmarkEnd w:id="1"/>
-      <w:r>
-        <w:t>Appendix</w:t>
-      </w:r>
-    </w:p>
-    <w:p>
-      <w:pPr>
-        <w:jc w:val="center"/>
+        <w:t>From this predicted data, our trading strategy is simple: we look for peaks and troughs in the returns, areas that are relatively large outliers (for this example, we’re using a threshold of 0.0015, where the EV = 0). The basic idea is that because we have a stationary time-series, when the returns take a sharp up/</w:t>
+      </w:r>
+      <w:r>
+        <w:t>down-turn</w:t>
+      </w:r>
+      <w:r>
+        <w:t xml:space="preserve">, we enter the position (the direction is </w:t>
+      </w:r>
+      <w:r>
+        <w:t xml:space="preserve">the </w:t>
+      </w:r>
+      <w:r>
         <w:rPr>
           <w:b/>
           <w:bCs/>
         </w:rPr>
-      </w:pPr>
+        <w:t>opposite</w:t>
+      </w:r>
+      <w:r>
+        <w:t xml:space="preserve"> </w:t>
+      </w:r>
+      <w:r>
+        <w:t xml:space="preserve">from the sign of the predicted return: </w:t>
+      </w:r>
+      <w:r>
+        <w:t>positive</w:t>
+      </w:r>
+      <w:r>
+        <w:t xml:space="preserve">, we </w:t>
+      </w:r>
       <w:r>
         <w:rPr>
           <w:b/>
           <w:bCs/>
-        </w:rPr>
-        <w:t>Normal Quantiles</w:t>
+          <w:color w:val="FF0000"/>
+        </w:rPr>
+        <w:t>sell</w:t>
+      </w:r>
+      <w:r>
+        <w:t xml:space="preserve">, </w:t>
+      </w:r>
+      <w:r>
+        <w:t xml:space="preserve">negative </w:t>
+      </w:r>
+      <w:r>
+        <w:t xml:space="preserve">we </w:t>
       </w:r>
       <w:r>
         <w:rPr>
           <w:b/>
           <w:bCs/>
-        </w:rPr>
-        <w:t>, Benchmark fit</w:t>
+          <w:color w:val="00B050"/>
+        </w:rPr>
+        <w:t>buy</w:t>
+      </w:r>
+      <w:r>
+        <w:t>).</w:t>
+      </w:r>
+      <w:r>
+        <w:t xml:space="preserve"> Since we found a statistically significant autocorrelation at lag = 4, we will take the inverse side and close out our position in </w:t>
+      </w:r>
+      <w:r>
+        <w:rPr>
+          <w:b/>
+          <w:bCs/>
+        </w:rPr>
+        <w:t>4 trading days from entry</w:t>
+      </w:r>
+      <w:r>
+        <w:t xml:space="preserve">, </w:t>
+      </w:r>
+      <w:r>
+        <w:rPr>
+          <w:i/>
+          <w:iCs/>
+        </w:rPr>
+        <w:t>always</w:t>
+      </w:r>
+      <w:r>
+        <w:t>.</w:t>
+      </w:r>
+    </w:p>
+    <w:p>
+      <w:r>
+        <w:t xml:space="preserve">For an example of the strategy in action, see the below plot for </w:t>
+      </w:r>
+      <w:r>
+        <w:t>multiple positions entered over the period from May 19</w:t>
+      </w:r>
+      <w:r>
+        <w:rPr>
+          <w:vertAlign w:val="superscript"/>
+        </w:rPr>
+        <w:t>th</w:t>
+      </w:r>
+      <w:r>
+        <w:t xml:space="preserve"> to June 16</w:t>
+      </w:r>
+      <w:r>
+        <w:rPr>
+          <w:vertAlign w:val="superscript"/>
+        </w:rPr>
+        <w:t>th</w:t>
+      </w:r>
+      <w:r>
+        <w:t>, 2019</w:t>
+      </w:r>
+      <w:r>
+        <w:t>:</w:t>
       </w:r>
     </w:p>
     <w:p>
@@ -1892,12 +1852,11 @@
         <w:rPr>
           <w:noProof/>
         </w:rPr>
-        <w:lastRenderedPageBreak/>
         <w:drawing>
-          <wp:inline distT="0" distB="0" distL="0" distR="0" wp14:anchorId="758D7241" wp14:editId="7E0B4282">
-            <wp:extent cx="6858000" cy="3378200"/>
+          <wp:inline distT="0" distB="0" distL="0" distR="0" wp14:anchorId="67B6AC2C" wp14:editId="2DCF8FA0">
+            <wp:extent cx="6858000" cy="2650490"/>
             <wp:effectExtent l="0" t="0" r="0" b="0"/>
-            <wp:docPr id="1" name="Picture 1"/>
+            <wp:docPr id="20" name="Picture 20"/>
             <wp:cNvGraphicFramePr>
               <a:graphicFrameLocks xmlns:a="http://schemas.openxmlformats.org/drawingml/2006/main" noChangeAspect="1"/>
             </wp:cNvGraphicFramePr>
@@ -1917,6 +1876,510 @@
                   <pic:spPr>
                     <a:xfrm>
                       <a:off x="0" y="0"/>
+                      <a:ext cx="6858000" cy="2650490"/>
+                    </a:xfrm>
+                    <a:prstGeom prst="rect">
+                      <a:avLst/>
+                    </a:prstGeom>
+                  </pic:spPr>
+                </pic:pic>
+              </a:graphicData>
+            </a:graphic>
+          </wp:inline>
+        </w:drawing>
+      </w:r>
+    </w:p>
+    <w:p>
+      <w:r>
+        <w:br w:type="page"/>
+      </w:r>
+      <w:r>
+        <w:lastRenderedPageBreak/>
+        <w:t>Some notation about the above chart:</w:t>
+      </w:r>
+    </w:p>
+    <w:p>
+      <w:r>
+        <w:tab/>
+        <w:t>Solid lines: Long position (buy low -&gt; sell high)</w:t>
+      </w:r>
+    </w:p>
+    <w:p>
+      <w:r>
+        <w:tab/>
+        <w:t>Dashed lines: Short position (sell high -&gt; buy low)</w:t>
+      </w:r>
+    </w:p>
+    <w:p>
+      <w:r>
+        <w:t xml:space="preserve">The line representing the position is through its entire holding period, and its colored green if it made money, or </w:t>
+      </w:r>
+      <w:r>
+        <w:t>red if it lost money.</w:t>
+      </w:r>
+      <w:r>
+        <w:t xml:space="preserve"> Looking at one trade in detail:</w:t>
+      </w:r>
+    </w:p>
+    <w:p>
+      <w:r>
+        <w:rPr>
+          <w:noProof/>
+        </w:rPr>
+        <w:drawing>
+          <wp:inline distT="0" distB="0" distL="0" distR="0" wp14:anchorId="19C0719B" wp14:editId="5B8A1E23">
+            <wp:extent cx="6984710" cy="2803585"/>
+            <wp:effectExtent l="0" t="0" r="6985" b="0"/>
+            <wp:docPr id="40" name="Picture 40"/>
+            <wp:cNvGraphicFramePr>
+              <a:graphicFrameLocks xmlns:a="http://schemas.openxmlformats.org/drawingml/2006/main" noChangeAspect="1"/>
+            </wp:cNvGraphicFramePr>
+            <a:graphic xmlns:a="http://schemas.openxmlformats.org/drawingml/2006/main">
+              <a:graphicData uri="http://schemas.openxmlformats.org/drawingml/2006/picture">
+                <pic:pic xmlns:pic="http://schemas.openxmlformats.org/drawingml/2006/picture">
+                  <pic:nvPicPr>
+                    <pic:cNvPr id="1" name=""/>
+                    <pic:cNvPicPr/>
+                  </pic:nvPicPr>
+                  <pic:blipFill>
+                    <a:blip r:embed="rId31"/>
+                    <a:stretch>
+                      <a:fillRect/>
+                    </a:stretch>
+                  </pic:blipFill>
+                  <pic:spPr>
+                    <a:xfrm>
+                      <a:off x="0" y="0"/>
+                      <a:ext cx="7001729" cy="2810416"/>
+                    </a:xfrm>
+                    <a:prstGeom prst="rect">
+                      <a:avLst/>
+                    </a:prstGeom>
+                  </pic:spPr>
+                </pic:pic>
+              </a:graphicData>
+            </a:graphic>
+          </wp:inline>
+        </w:drawing>
+      </w:r>
+    </w:p>
+    <w:p/>
+    <w:p>
+      <w:r>
+        <w:t>Here, we entered in the position on 5/25 with a short sell of WTI Crude at $67.47, and then issued a cover short to close out our position at $61.99, yielding a net profit of $5.48 per barrel. Assuming 44,000 barrels per contract, this transaction netted our portfolio a gross profit of $241,120.</w:t>
+      </w:r>
+    </w:p>
+    <w:p>
+      <w:r>
+        <w:t xml:space="preserve">Year to date in 2019, our testing data range, we issue exactly 16 </w:t>
+      </w:r>
+      <w:r>
+        <w:t>positions (32 transactions)</w:t>
+      </w:r>
+      <w:r>
+        <w:t>, leaving us with a net zero position at the end of the holding period, for a total profit of $408,000 assuming 50,000 contracts per transaction.</w:t>
+      </w:r>
+    </w:p>
+    <w:p>
+      <w:pPr>
+        <w:pStyle w:val="Heading2"/>
+        <w:jc w:val="center"/>
+        <w:rPr>
+          <w:b/>
+          <w:bCs/>
+        </w:rPr>
+      </w:pPr>
+      <w:r>
+        <w:rPr>
+          <w:b/>
+          <w:bCs/>
+        </w:rPr>
+        <w:t>Brent</w:t>
+      </w:r>
+    </w:p>
+    <w:p>
+      <w:pPr>
+        <w:jc w:val="center"/>
+      </w:pPr>
+      <w:r>
+        <w:rPr>
+          <w:noProof/>
+        </w:rPr>
+        <w:lastRenderedPageBreak/>
+        <w:drawing>
+          <wp:anchor distT="0" distB="0" distL="114300" distR="114300" simplePos="0" relativeHeight="251661312" behindDoc="0" locked="0" layoutInCell="1" allowOverlap="1" wp14:anchorId="6F12F1D5" wp14:editId="5E72DF64">
+            <wp:simplePos x="0" y="0"/>
+            <wp:positionH relativeFrom="margin">
+              <wp:posOffset>1578634</wp:posOffset>
+            </wp:positionH>
+            <wp:positionV relativeFrom="paragraph">
+              <wp:posOffset>356235</wp:posOffset>
+            </wp:positionV>
+            <wp:extent cx="5426770" cy="2579298"/>
+            <wp:effectExtent l="0" t="0" r="2540" b="0"/>
+            <wp:wrapSquare wrapText="bothSides"/>
+            <wp:docPr id="37" name="Picture 37"/>
+            <wp:cNvGraphicFramePr>
+              <a:graphicFrameLocks xmlns:a="http://schemas.openxmlformats.org/drawingml/2006/main" noChangeAspect="1"/>
+            </wp:cNvGraphicFramePr>
+            <a:graphic xmlns:a="http://schemas.openxmlformats.org/drawingml/2006/main">
+              <a:graphicData uri="http://schemas.openxmlformats.org/drawingml/2006/picture">
+                <pic:pic xmlns:pic="http://schemas.openxmlformats.org/drawingml/2006/picture">
+                  <pic:nvPicPr>
+                    <pic:cNvPr id="1" name=""/>
+                    <pic:cNvPicPr/>
+                  </pic:nvPicPr>
+                  <pic:blipFill>
+                    <a:blip r:embed="rId32" cstate="print">
+                      <a:extLst>
+                        <a:ext uri="{28A0092B-C50C-407E-A947-70E740481C1C}">
+                          <a14:useLocalDpi xmlns:a14="http://schemas.microsoft.com/office/drawing/2010/main" val="0"/>
+                        </a:ext>
+                      </a:extLst>
+                    </a:blip>
+                    <a:stretch>
+                      <a:fillRect/>
+                    </a:stretch>
+                  </pic:blipFill>
+                  <pic:spPr>
+                    <a:xfrm>
+                      <a:off x="0" y="0"/>
+                      <a:ext cx="5429140" cy="2580424"/>
+                    </a:xfrm>
+                    <a:prstGeom prst="rect">
+                      <a:avLst/>
+                    </a:prstGeom>
+                  </pic:spPr>
+                </pic:pic>
+              </a:graphicData>
+            </a:graphic>
+            <wp14:sizeRelH relativeFrom="margin">
+              <wp14:pctWidth>0</wp14:pctWidth>
+            </wp14:sizeRelH>
+            <wp14:sizeRelV relativeFrom="margin">
+              <wp14:pctHeight>0</wp14:pctHeight>
+            </wp14:sizeRelV>
+          </wp:anchor>
+        </w:drawing>
+      </w:r>
+      <w:r>
+        <w:t>The next commodity we are going to look at is Brent crude.</w:t>
+      </w:r>
+      <w:r>
+        <w:t xml:space="preserve"> First thing we are going to do is look at the autocorrelations of the time series:</w:t>
+      </w:r>
+    </w:p>
+    <w:p>
+      <w:r>
+        <w:t xml:space="preserve">The first thing we notice is that at lags 2 and 15 there are significant positive autocorrelations. </w:t>
+      </w:r>
+      <w:r>
+        <w:t xml:space="preserve">At lag 15 we have statistical significance with the </w:t>
+      </w:r>
+      <w:proofErr w:type="spellStart"/>
+      <w:r>
+        <w:t>Ljung</w:t>
+      </w:r>
+      <w:proofErr w:type="spellEnd"/>
+      <w:r>
+        <w:t>-Box tests at a strong level, however, due to the extreme volatility of the series we are going to further explore the 1 period lag.</w:t>
+      </w:r>
+      <w:r>
+        <w:t xml:space="preserve"> Notice the extreme volatility of the </w:t>
+      </w:r>
+      <w:r>
+        <w:t xml:space="preserve">Brent </w:t>
+      </w:r>
+      <w:r>
+        <w:t>series:</w:t>
+      </w:r>
+    </w:p>
+    <w:p>
+      <w:r>
+        <w:rPr>
+          <w:noProof/>
+        </w:rPr>
+        <w:drawing>
+          <wp:inline distT="0" distB="0" distL="0" distR="0" wp14:anchorId="0BCA1D13" wp14:editId="2431379C">
+            <wp:extent cx="6928487" cy="3398808"/>
+            <wp:effectExtent l="0" t="0" r="5715" b="0"/>
+            <wp:docPr id="29" name="Picture 29"/>
+            <wp:cNvGraphicFramePr>
+              <a:graphicFrameLocks xmlns:a="http://schemas.openxmlformats.org/drawingml/2006/main" noChangeAspect="1"/>
+            </wp:cNvGraphicFramePr>
+            <a:graphic xmlns:a="http://schemas.openxmlformats.org/drawingml/2006/main">
+              <a:graphicData uri="http://schemas.openxmlformats.org/drawingml/2006/picture">
+                <pic:pic xmlns:pic="http://schemas.openxmlformats.org/drawingml/2006/picture">
+                  <pic:nvPicPr>
+                    <pic:cNvPr id="1" name=""/>
+                    <pic:cNvPicPr/>
+                  </pic:nvPicPr>
+                  <pic:blipFill>
+                    <a:blip r:embed="rId33"/>
+                    <a:stretch>
+                      <a:fillRect/>
+                    </a:stretch>
+                  </pic:blipFill>
+                  <pic:spPr>
+                    <a:xfrm>
+                      <a:off x="0" y="0"/>
+                      <a:ext cx="6938701" cy="3403818"/>
+                    </a:xfrm>
+                    <a:prstGeom prst="rect">
+                      <a:avLst/>
+                    </a:prstGeom>
+                  </pic:spPr>
+                </pic:pic>
+              </a:graphicData>
+            </a:graphic>
+          </wp:inline>
+        </w:drawing>
+      </w:r>
+    </w:p>
+    <w:p>
+      <w:r>
+        <w:t>We are going to use an Autoregressive/Moving Average model with drift (non-stationary), to model the random walk behavior we see from the returns.</w:t>
+      </w:r>
+      <w:r>
+        <w:t xml:space="preserve"> We are going to attempt to model the volatility of our series as a separate GARACH process, that we will use in conjunction with our ARIMA(1, 1, 0) model for the forecasting.</w:t>
+      </w:r>
+      <w:r>
+        <w:t xml:space="preserve"> </w:t>
+      </w:r>
+      <w:r>
+        <w:t>Our fitted model is an ARIMA(1, 1, 0) with drift (mean != 0), with an autoregressive coefficient of -0.586.</w:t>
+      </w:r>
+      <w:r>
+        <w:rPr>
+          <w:vertAlign w:val="subscript"/>
+        </w:rPr>
+        <w:t xml:space="preserve"> </w:t>
+      </w:r>
+    </w:p>
+    <w:p>
+      <w:r>
+        <w:rPr>
+          <w:noProof/>
+        </w:rPr>
+        <w:lastRenderedPageBreak/>
+        <w:drawing>
+          <wp:inline distT="0" distB="0" distL="0" distR="0" wp14:anchorId="7707E5F4" wp14:editId="3563C0FB">
+            <wp:extent cx="7051581" cy="3459192"/>
+            <wp:effectExtent l="0" t="0" r="0" b="8255"/>
+            <wp:docPr id="30" name="Picture 30"/>
+            <wp:cNvGraphicFramePr>
+              <a:graphicFrameLocks xmlns:a="http://schemas.openxmlformats.org/drawingml/2006/main" noChangeAspect="1"/>
+            </wp:cNvGraphicFramePr>
+            <a:graphic xmlns:a="http://schemas.openxmlformats.org/drawingml/2006/main">
+              <a:graphicData uri="http://schemas.openxmlformats.org/drawingml/2006/picture">
+                <pic:pic xmlns:pic="http://schemas.openxmlformats.org/drawingml/2006/picture">
+                  <pic:nvPicPr>
+                    <pic:cNvPr id="1" name=""/>
+                    <pic:cNvPicPr/>
+                  </pic:nvPicPr>
+                  <pic:blipFill>
+                    <a:blip r:embed="rId18"/>
+                    <a:stretch>
+                      <a:fillRect/>
+                    </a:stretch>
+                  </pic:blipFill>
+                  <pic:spPr>
+                    <a:xfrm>
+                      <a:off x="0" y="0"/>
+                      <a:ext cx="7058482" cy="3462577"/>
+                    </a:xfrm>
+                    <a:prstGeom prst="rect">
+                      <a:avLst/>
+                    </a:prstGeom>
+                  </pic:spPr>
+                </pic:pic>
+              </a:graphicData>
+            </a:graphic>
+          </wp:inline>
+        </w:drawing>
+      </w:r>
+    </w:p>
+    <w:p/>
+    <w:p>
+      <w:r>
+        <w:t>This model is a more aggressive attempt to capture the oscillations of the return series and profit from the extreme levels of volatility.</w:t>
+      </w:r>
+      <w:r>
+        <w:t xml:space="preserve"> We are going to first use a threshold of .02, as the threshold for our trading rule, and our direction will be inverse to the direction of the movement, due to the strong positive autocorrelation behavior we have observed.</w:t>
+      </w:r>
+    </w:p>
+    <w:p>
+      <w:r>
+        <w:rPr>
+          <w:noProof/>
+        </w:rPr>
+        <w:drawing>
+          <wp:inline distT="0" distB="0" distL="0" distR="0" wp14:anchorId="0D461BF5" wp14:editId="7715428E">
+            <wp:extent cx="6858000" cy="3364230"/>
+            <wp:effectExtent l="0" t="0" r="0" b="7620"/>
+            <wp:docPr id="31" name="Picture 31"/>
+            <wp:cNvGraphicFramePr>
+              <a:graphicFrameLocks xmlns:a="http://schemas.openxmlformats.org/drawingml/2006/main" noChangeAspect="1"/>
+            </wp:cNvGraphicFramePr>
+            <a:graphic xmlns:a="http://schemas.openxmlformats.org/drawingml/2006/main">
+              <a:graphicData uri="http://schemas.openxmlformats.org/drawingml/2006/picture">
+                <pic:pic xmlns:pic="http://schemas.openxmlformats.org/drawingml/2006/picture">
+                  <pic:nvPicPr>
+                    <pic:cNvPr id="1" name=""/>
+                    <pic:cNvPicPr/>
+                  </pic:nvPicPr>
+                  <pic:blipFill>
+                    <a:blip r:embed="rId34"/>
+                    <a:stretch>
+                      <a:fillRect/>
+                    </a:stretch>
+                  </pic:blipFill>
+                  <pic:spPr>
+                    <a:xfrm>
+                      <a:off x="0" y="0"/>
+                      <a:ext cx="6858000" cy="3364230"/>
+                    </a:xfrm>
+                    <a:prstGeom prst="rect">
+                      <a:avLst/>
+                    </a:prstGeom>
+                  </pic:spPr>
+                </pic:pic>
+              </a:graphicData>
+            </a:graphic>
+          </wp:inline>
+        </w:drawing>
+      </w:r>
+    </w:p>
+    <w:p/>
+    <w:p>
+      <w:r>
+        <w:lastRenderedPageBreak/>
+        <w:t xml:space="preserve">With a low trading threshold and a short-period, explosive volatility time series, the resulting strategy is a one with a 1 day holding period per transaction. The annualized return </w:t>
+      </w:r>
+      <w:r>
+        <w:t>on the strategy is 29.27%, resulting from 97 holdings over the period.</w:t>
+      </w:r>
+    </w:p>
+    <w:p>
+      <w:pPr>
+        <w:rPr>
+          <w:noProof/>
+        </w:rPr>
+      </w:pPr>
+      <w:bookmarkStart w:id="0" w:name="_GoBack"/>
+      <w:r>
+        <w:rPr>
+          <w:noProof/>
+        </w:rPr>
+        <w:drawing>
+          <wp:inline distT="0" distB="0" distL="0" distR="0" wp14:anchorId="04262E4B" wp14:editId="3A708279">
+            <wp:extent cx="7147412" cy="3467819"/>
+            <wp:effectExtent l="0" t="0" r="0" b="0"/>
+            <wp:docPr id="39" name="Picture 39"/>
+            <wp:cNvGraphicFramePr>
+              <a:graphicFrameLocks xmlns:a="http://schemas.openxmlformats.org/drawingml/2006/main" noChangeAspect="1"/>
+            </wp:cNvGraphicFramePr>
+            <a:graphic xmlns:a="http://schemas.openxmlformats.org/drawingml/2006/main">
+              <a:graphicData uri="http://schemas.openxmlformats.org/drawingml/2006/picture">
+                <pic:pic xmlns:pic="http://schemas.openxmlformats.org/drawingml/2006/picture">
+                  <pic:nvPicPr>
+                    <pic:cNvPr id="1" name=""/>
+                    <pic:cNvPicPr/>
+                  </pic:nvPicPr>
+                  <pic:blipFill>
+                    <a:blip r:embed="rId35"/>
+                    <a:stretch>
+                      <a:fillRect/>
+                    </a:stretch>
+                  </pic:blipFill>
+                  <pic:spPr>
+                    <a:xfrm>
+                      <a:off x="0" y="0"/>
+                      <a:ext cx="7165308" cy="3476502"/>
+                    </a:xfrm>
+                    <a:prstGeom prst="rect">
+                      <a:avLst/>
+                    </a:prstGeom>
+                  </pic:spPr>
+                </pic:pic>
+              </a:graphicData>
+            </a:graphic>
+          </wp:inline>
+        </w:drawing>
+      </w:r>
+      <w:bookmarkEnd w:id="0"/>
+    </w:p>
+    <w:p/>
+    <w:p/>
+    <w:p>
+      <w:r>
+        <w:br w:type="page"/>
+      </w:r>
+    </w:p>
+    <w:p>
+      <w:pPr>
+        <w:pStyle w:val="Heading3"/>
+        <w:spacing w:line="480" w:lineRule="auto"/>
+      </w:pPr>
+      <w:bookmarkStart w:id="1" w:name="_Appendix"/>
+      <w:bookmarkEnd w:id="1"/>
+      <w:r>
+        <w:lastRenderedPageBreak/>
+        <w:t>Appendix</w:t>
+      </w:r>
+    </w:p>
+    <w:p>
+      <w:pPr>
+        <w:jc w:val="center"/>
+        <w:rPr>
+          <w:b/>
+          <w:bCs/>
+        </w:rPr>
+      </w:pPr>
+      <w:r>
+        <w:rPr>
+          <w:b/>
+          <w:bCs/>
+        </w:rPr>
+        <w:t>Normal Quantiles</w:t>
+      </w:r>
+      <w:r>
+        <w:rPr>
+          <w:b/>
+          <w:bCs/>
+        </w:rPr>
+        <w:t>, Benchmark fit</w:t>
+      </w:r>
+    </w:p>
+    <w:p>
+      <w:r>
+        <w:rPr>
+          <w:noProof/>
+        </w:rPr>
+        <w:drawing>
+          <wp:inline distT="0" distB="0" distL="0" distR="0" wp14:anchorId="758D7241" wp14:editId="7E0B4282">
+            <wp:extent cx="6858000" cy="3378200"/>
+            <wp:effectExtent l="0" t="0" r="0" b="0"/>
+            <wp:docPr id="1" name="Picture 1"/>
+            <wp:cNvGraphicFramePr>
+              <a:graphicFrameLocks xmlns:a="http://schemas.openxmlformats.org/drawingml/2006/main" noChangeAspect="1"/>
+            </wp:cNvGraphicFramePr>
+            <a:graphic xmlns:a="http://schemas.openxmlformats.org/drawingml/2006/main">
+              <a:graphicData uri="http://schemas.openxmlformats.org/drawingml/2006/picture">
+                <pic:pic xmlns:pic="http://schemas.openxmlformats.org/drawingml/2006/picture">
+                  <pic:nvPicPr>
+                    <pic:cNvPr id="1" name=""/>
+                    <pic:cNvPicPr/>
+                  </pic:nvPicPr>
+                  <pic:blipFill>
+                    <a:blip r:embed="rId36"/>
+                    <a:stretch>
+                      <a:fillRect/>
+                    </a:stretch>
+                  </pic:blipFill>
+                  <pic:spPr>
+                    <a:xfrm>
+                      <a:off x="0" y="0"/>
                       <a:ext cx="6858000" cy="3378200"/>
                     </a:xfrm>
                     <a:prstGeom prst="rect">
@@ -1936,7 +2399,7 @@
       </w:pPr>
     </w:p>
     <w:sectPr>
-      <w:footerReference w:type="default" r:id="rId31"/>
+      <w:footerReference w:type="default" r:id="rId37"/>
       <w:pgSz w:w="12240" w:h="15840"/>
       <w:pgMar w:top="720" w:right="720" w:bottom="720" w:left="720" w:header="720" w:footer="720" w:gutter="0"/>
       <w:cols w:space="720"/>
@@ -4648,6 +5111,141 @@
 </file>
 
 <file path=customXml/item1.xml><?xml version="1.0" encoding="utf-8"?>
+<p:properties xmlns:p="http://schemas.microsoft.com/office/2006/metadata/properties" xmlns:xsi="http://www.w3.org/2001/XMLSchema-instance" xmlns:pc="http://schemas.microsoft.com/office/infopath/2007/PartnerControls">
+  <documentManagement>
+    <APDescription xmlns="4873beb7-5857-4685-be1f-d57550cc96cc" xsi:nil="true"/>
+    <AssetExpire xmlns="4873beb7-5857-4685-be1f-d57550cc96cc">2029-01-01T08:00:00+00:00</AssetExpire>
+    <CampaignTagsTaxHTField0 xmlns="4873beb7-5857-4685-be1f-d57550cc96cc">
+      <Terms xmlns="http://schemas.microsoft.com/office/infopath/2007/PartnerControls"/>
+    </CampaignTagsTaxHTField0>
+    <IntlLangReviewDate xmlns="4873beb7-5857-4685-be1f-d57550cc96cc" xsi:nil="true"/>
+    <TPFriendlyName xmlns="4873beb7-5857-4685-be1f-d57550cc96cc" xsi:nil="true"/>
+    <IntlLangReview xmlns="4873beb7-5857-4685-be1f-d57550cc96cc">false</IntlLangReview>
+    <LocLastLocAttemptVersionLookup xmlns="4873beb7-5857-4685-be1f-d57550cc96cc">864570</LocLastLocAttemptVersionLookup>
+    <PolicheckWords xmlns="4873beb7-5857-4685-be1f-d57550cc96cc" xsi:nil="true"/>
+    <SubmitterId xmlns="4873beb7-5857-4685-be1f-d57550cc96cc" xsi:nil="true"/>
+    <AcquiredFrom xmlns="4873beb7-5857-4685-be1f-d57550cc96cc">Internal MS</AcquiredFrom>
+    <EditorialStatus xmlns="4873beb7-5857-4685-be1f-d57550cc96cc">Complete</EditorialStatus>
+    <Markets xmlns="4873beb7-5857-4685-be1f-d57550cc96cc"/>
+    <OriginAsset xmlns="4873beb7-5857-4685-be1f-d57550cc96cc" xsi:nil="true"/>
+    <AssetStart xmlns="4873beb7-5857-4685-be1f-d57550cc96cc">2012-11-01T04:53:00+00:00</AssetStart>
+    <FriendlyTitle xmlns="4873beb7-5857-4685-be1f-d57550cc96cc" xsi:nil="true"/>
+    <MarketSpecific xmlns="4873beb7-5857-4685-be1f-d57550cc96cc">false</MarketSpecific>
+    <TPNamespace xmlns="4873beb7-5857-4685-be1f-d57550cc96cc" xsi:nil="true"/>
+    <PublishStatusLookup xmlns="4873beb7-5857-4685-be1f-d57550cc96cc">
+      <Value>1655138</Value>
+    </PublishStatusLookup>
+    <APAuthor xmlns="4873beb7-5857-4685-be1f-d57550cc96cc">
+      <UserInfo>
+        <DisplayName>MIDDLEEAST\v-keerth</DisplayName>
+        <AccountId>2799</AccountId>
+        <AccountType/>
+      </UserInfo>
+    </APAuthor>
+    <TPCommandLine xmlns="4873beb7-5857-4685-be1f-d57550cc96cc" xsi:nil="true"/>
+    <IntlLangReviewer xmlns="4873beb7-5857-4685-be1f-d57550cc96cc" xsi:nil="true"/>
+    <OpenTemplate xmlns="4873beb7-5857-4685-be1f-d57550cc96cc">true</OpenTemplate>
+    <CSXSubmissionDate xmlns="4873beb7-5857-4685-be1f-d57550cc96cc" xsi:nil="true"/>
+    <TaxCatchAll xmlns="4873beb7-5857-4685-be1f-d57550cc96cc"/>
+    <Manager xmlns="4873beb7-5857-4685-be1f-d57550cc96cc" xsi:nil="true"/>
+    <NumericId xmlns="4873beb7-5857-4685-be1f-d57550cc96cc" xsi:nil="true"/>
+    <ParentAssetId xmlns="4873beb7-5857-4685-be1f-d57550cc96cc" xsi:nil="true"/>
+    <OriginalSourceMarket xmlns="4873beb7-5857-4685-be1f-d57550cc96cc" xsi:nil="true"/>
+    <ApprovalStatus xmlns="4873beb7-5857-4685-be1f-d57550cc96cc">InProgress</ApprovalStatus>
+    <TPComponent xmlns="4873beb7-5857-4685-be1f-d57550cc96cc" xsi:nil="true"/>
+    <EditorialTags xmlns="4873beb7-5857-4685-be1f-d57550cc96cc" xsi:nil="true"/>
+    <TPExecutable xmlns="4873beb7-5857-4685-be1f-d57550cc96cc" xsi:nil="true"/>
+    <TPLaunchHelpLink xmlns="4873beb7-5857-4685-be1f-d57550cc96cc" xsi:nil="true"/>
+    <LocComments xmlns="4873beb7-5857-4685-be1f-d57550cc96cc" xsi:nil="true"/>
+    <LocRecommendedHandoff xmlns="4873beb7-5857-4685-be1f-d57550cc96cc" xsi:nil="true"/>
+    <SourceTitle xmlns="4873beb7-5857-4685-be1f-d57550cc96cc" xsi:nil="true"/>
+    <CSXUpdate xmlns="4873beb7-5857-4685-be1f-d57550cc96cc">false</CSXUpdate>
+    <IntlLocPriority xmlns="4873beb7-5857-4685-be1f-d57550cc96cc" xsi:nil="true"/>
+    <UAProjectedTotalWords xmlns="4873beb7-5857-4685-be1f-d57550cc96cc" xsi:nil="true"/>
+    <AssetType xmlns="4873beb7-5857-4685-be1f-d57550cc96cc">TP</AssetType>
+    <MachineTranslated xmlns="4873beb7-5857-4685-be1f-d57550cc96cc">false</MachineTranslated>
+    <OutputCachingOn xmlns="4873beb7-5857-4685-be1f-d57550cc96cc">false</OutputCachingOn>
+    <TemplateStatus xmlns="4873beb7-5857-4685-be1f-d57550cc96cc">Complete</TemplateStatus>
+    <IsSearchable xmlns="4873beb7-5857-4685-be1f-d57550cc96cc">true</IsSearchable>
+    <ContentItem xmlns="4873beb7-5857-4685-be1f-d57550cc96cc" xsi:nil="true"/>
+    <HandoffToMSDN xmlns="4873beb7-5857-4685-be1f-d57550cc96cc" xsi:nil="true"/>
+    <ShowIn xmlns="4873beb7-5857-4685-be1f-d57550cc96cc">Show everywhere</ShowIn>
+    <ThumbnailAssetId xmlns="4873beb7-5857-4685-be1f-d57550cc96cc" xsi:nil="true"/>
+    <UALocComments xmlns="4873beb7-5857-4685-be1f-d57550cc96cc" xsi:nil="true"/>
+    <UALocRecommendation xmlns="4873beb7-5857-4685-be1f-d57550cc96cc">Localize</UALocRecommendation>
+    <LastModifiedDateTime xmlns="4873beb7-5857-4685-be1f-d57550cc96cc" xsi:nil="true"/>
+    <LegacyData xmlns="4873beb7-5857-4685-be1f-d57550cc96cc" xsi:nil="true"/>
+    <LocManualTestRequired xmlns="4873beb7-5857-4685-be1f-d57550cc96cc">false</LocManualTestRequired>
+    <LocMarketGroupTiers2 xmlns="4873beb7-5857-4685-be1f-d57550cc96cc" xsi:nil="true"/>
+    <ClipArtFilename xmlns="4873beb7-5857-4685-be1f-d57550cc96cc" xsi:nil="true"/>
+    <TPApplication xmlns="4873beb7-5857-4685-be1f-d57550cc96cc" xsi:nil="true"/>
+    <CSXHash xmlns="4873beb7-5857-4685-be1f-d57550cc96cc" xsi:nil="true"/>
+    <DirectSourceMarket xmlns="4873beb7-5857-4685-be1f-d57550cc96cc" xsi:nil="true"/>
+    <PrimaryImageGen xmlns="4873beb7-5857-4685-be1f-d57550cc96cc">true</PrimaryImageGen>
+    <PlannedPubDate xmlns="4873beb7-5857-4685-be1f-d57550cc96cc" xsi:nil="true"/>
+    <CSXSubmissionMarket xmlns="4873beb7-5857-4685-be1f-d57550cc96cc" xsi:nil="true"/>
+    <Downloads xmlns="4873beb7-5857-4685-be1f-d57550cc96cc">0</Downloads>
+    <ArtSampleDocs xmlns="4873beb7-5857-4685-be1f-d57550cc96cc" xsi:nil="true"/>
+    <TrustLevel xmlns="4873beb7-5857-4685-be1f-d57550cc96cc">1 Microsoft Managed Content</TrustLevel>
+    <BlockPublish xmlns="4873beb7-5857-4685-be1f-d57550cc96cc">false</BlockPublish>
+    <TPLaunchHelpLinkType xmlns="4873beb7-5857-4685-be1f-d57550cc96cc">Template</TPLaunchHelpLinkType>
+    <LocalizationTagsTaxHTField0 xmlns="4873beb7-5857-4685-be1f-d57550cc96cc">
+      <Terms xmlns="http://schemas.microsoft.com/office/infopath/2007/PartnerControls"/>
+    </LocalizationTagsTaxHTField0>
+    <BusinessGroup xmlns="4873beb7-5857-4685-be1f-d57550cc96cc" xsi:nil="true"/>
+    <Providers xmlns="4873beb7-5857-4685-be1f-d57550cc96cc" xsi:nil="true"/>
+    <TemplateTemplateType xmlns="4873beb7-5857-4685-be1f-d57550cc96cc">Word Document Template</TemplateTemplateType>
+    <TimesCloned xmlns="4873beb7-5857-4685-be1f-d57550cc96cc" xsi:nil="true"/>
+    <TPAppVersion xmlns="4873beb7-5857-4685-be1f-d57550cc96cc" xsi:nil="true"/>
+    <VoteCount xmlns="4873beb7-5857-4685-be1f-d57550cc96cc" xsi:nil="true"/>
+    <AverageRating xmlns="4873beb7-5857-4685-be1f-d57550cc96cc" xsi:nil="true"/>
+    <FeatureTagsTaxHTField0 xmlns="4873beb7-5857-4685-be1f-d57550cc96cc">
+      <Terms xmlns="http://schemas.microsoft.com/office/infopath/2007/PartnerControls"/>
+    </FeatureTagsTaxHTField0>
+    <Provider xmlns="4873beb7-5857-4685-be1f-d57550cc96cc" xsi:nil="true"/>
+    <UACurrentWords xmlns="4873beb7-5857-4685-be1f-d57550cc96cc" xsi:nil="true"/>
+    <AssetId xmlns="4873beb7-5857-4685-be1f-d57550cc96cc">TP103749966</AssetId>
+    <TPClientViewer xmlns="4873beb7-5857-4685-be1f-d57550cc96cc" xsi:nil="true"/>
+    <DSATActionTaken xmlns="4873beb7-5857-4685-be1f-d57550cc96cc" xsi:nil="true"/>
+    <APEditor xmlns="4873beb7-5857-4685-be1f-d57550cc96cc">
+      <UserInfo>
+        <DisplayName/>
+        <AccountId xsi:nil="true"/>
+        <AccountType/>
+      </UserInfo>
+    </APEditor>
+    <TPInstallLocation xmlns="4873beb7-5857-4685-be1f-d57550cc96cc" xsi:nil="true"/>
+    <OOCacheId xmlns="4873beb7-5857-4685-be1f-d57550cc96cc" xsi:nil="true"/>
+    <IsDeleted xmlns="4873beb7-5857-4685-be1f-d57550cc96cc">false</IsDeleted>
+    <PublishTargets xmlns="4873beb7-5857-4685-be1f-d57550cc96cc">OfficeOnlineVNext</PublishTargets>
+    <ApprovalLog xmlns="4873beb7-5857-4685-be1f-d57550cc96cc" xsi:nil="true"/>
+    <BugNumber xmlns="4873beb7-5857-4685-be1f-d57550cc96cc" xsi:nil="true"/>
+    <CrawlForDependencies xmlns="4873beb7-5857-4685-be1f-d57550cc96cc">false</CrawlForDependencies>
+    <InternalTagsTaxHTField0 xmlns="4873beb7-5857-4685-be1f-d57550cc96cc">
+      <Terms xmlns="http://schemas.microsoft.com/office/infopath/2007/PartnerControls"/>
+    </InternalTagsTaxHTField0>
+    <LastHandOff xmlns="4873beb7-5857-4685-be1f-d57550cc96cc" xsi:nil="true"/>
+    <Milestone xmlns="4873beb7-5857-4685-be1f-d57550cc96cc" xsi:nil="true"/>
+    <OriginalRelease xmlns="4873beb7-5857-4685-be1f-d57550cc96cc">15</OriginalRelease>
+    <RecommendationsModifier xmlns="4873beb7-5857-4685-be1f-d57550cc96cc" xsi:nil="true"/>
+    <ScenarioTagsTaxHTField0 xmlns="4873beb7-5857-4685-be1f-d57550cc96cc">
+      <Terms xmlns="http://schemas.microsoft.com/office/infopath/2007/PartnerControls"/>
+    </ScenarioTagsTaxHTField0>
+    <UANotes xmlns="4873beb7-5857-4685-be1f-d57550cc96cc" xsi:nil="true"/>
+  </documentManagement>
+</p:properties>
+</file>
+
+<file path=customXml/item2.xml><?xml version="1.0" encoding="utf-8"?>
+<?mso-contentType ?>
+<FormTemplates xmlns="http://schemas.microsoft.com/sharepoint/v3/contenttype/forms">
+  <Display>DocumentLibraryForm</Display>
+  <Edit>AssetEditForm</Edit>
+  <New>DocumentLibraryForm</New>
+</FormTemplates>
+</file>
+
+<file path=customXml/item3.xml><?xml version="1.0" encoding="utf-8"?>
 <ct:contentTypeSchema xmlns:ct="http://schemas.microsoft.com/office/2006/metadata/contentType" xmlns:ma="http://schemas.microsoft.com/office/2006/metadata/properties/metaAttributes" ct:_="" ma:_="" ma:contentTypeName="TemplateFile" ma:contentTypeID="0x0101006EDDDB5EE6D98C44930B742096920B300400F5B6D36B3EF94B4E9A635CDF2A18F5B8" ma:contentTypeVersion="72" ma:contentTypeDescription="Create a new document." ma:contentTypeScope="" ma:versionID="a23e56308344d904b51738559c3d67c9">
   <xsd:schema xmlns:xsd="http://www.w3.org/2001/XMLSchema" xmlns:xs="http://www.w3.org/2001/XMLSchema" xmlns:p="http://schemas.microsoft.com/office/2006/metadata/properties" xmlns:ns2="4873beb7-5857-4685-be1f-d57550cc96cc" targetNamespace="http://schemas.microsoft.com/office/2006/metadata/properties" ma:root="true" ma:fieldsID="cd0908cc4600e77bf5da051303e00c8d" ns2:_="">
     <xsd:import namespace="4873beb7-5857-4685-be1f-d57550cc96cc"/>
@@ -5687,141 +6285,6 @@
 </ct:contentTypeSchema>
 </file>
 
-<file path=customXml/item2.xml><?xml version="1.0" encoding="utf-8"?>
-<?mso-contentType ?>
-<FormTemplates xmlns="http://schemas.microsoft.com/sharepoint/v3/contenttype/forms">
-  <Display>DocumentLibraryForm</Display>
-  <Edit>AssetEditForm</Edit>
-  <New>DocumentLibraryForm</New>
-</FormTemplates>
-</file>
-
-<file path=customXml/item3.xml><?xml version="1.0" encoding="utf-8"?>
-<p:properties xmlns:p="http://schemas.microsoft.com/office/2006/metadata/properties" xmlns:xsi="http://www.w3.org/2001/XMLSchema-instance" xmlns:pc="http://schemas.microsoft.com/office/infopath/2007/PartnerControls">
-  <documentManagement>
-    <APDescription xmlns="4873beb7-5857-4685-be1f-d57550cc96cc" xsi:nil="true"/>
-    <AssetExpire xmlns="4873beb7-5857-4685-be1f-d57550cc96cc">2029-01-01T08:00:00+00:00</AssetExpire>
-    <CampaignTagsTaxHTField0 xmlns="4873beb7-5857-4685-be1f-d57550cc96cc">
-      <Terms xmlns="http://schemas.microsoft.com/office/infopath/2007/PartnerControls"/>
-    </CampaignTagsTaxHTField0>
-    <IntlLangReviewDate xmlns="4873beb7-5857-4685-be1f-d57550cc96cc" xsi:nil="true"/>
-    <TPFriendlyName xmlns="4873beb7-5857-4685-be1f-d57550cc96cc" xsi:nil="true"/>
-    <IntlLangReview xmlns="4873beb7-5857-4685-be1f-d57550cc96cc">false</IntlLangReview>
-    <LocLastLocAttemptVersionLookup xmlns="4873beb7-5857-4685-be1f-d57550cc96cc">864570</LocLastLocAttemptVersionLookup>
-    <PolicheckWords xmlns="4873beb7-5857-4685-be1f-d57550cc96cc" xsi:nil="true"/>
-    <SubmitterId xmlns="4873beb7-5857-4685-be1f-d57550cc96cc" xsi:nil="true"/>
-    <AcquiredFrom xmlns="4873beb7-5857-4685-be1f-d57550cc96cc">Internal MS</AcquiredFrom>
-    <EditorialStatus xmlns="4873beb7-5857-4685-be1f-d57550cc96cc">Complete</EditorialStatus>
-    <Markets xmlns="4873beb7-5857-4685-be1f-d57550cc96cc"/>
-    <OriginAsset xmlns="4873beb7-5857-4685-be1f-d57550cc96cc" xsi:nil="true"/>
-    <AssetStart xmlns="4873beb7-5857-4685-be1f-d57550cc96cc">2012-11-01T04:53:00+00:00</AssetStart>
-    <FriendlyTitle xmlns="4873beb7-5857-4685-be1f-d57550cc96cc" xsi:nil="true"/>
-    <MarketSpecific xmlns="4873beb7-5857-4685-be1f-d57550cc96cc">false</MarketSpecific>
-    <TPNamespace xmlns="4873beb7-5857-4685-be1f-d57550cc96cc" xsi:nil="true"/>
-    <PublishStatusLookup xmlns="4873beb7-5857-4685-be1f-d57550cc96cc">
-      <Value>1655138</Value>
-    </PublishStatusLookup>
-    <APAuthor xmlns="4873beb7-5857-4685-be1f-d57550cc96cc">
-      <UserInfo>
-        <DisplayName>MIDDLEEAST\v-keerth</DisplayName>
-        <AccountId>2799</AccountId>
-        <AccountType/>
-      </UserInfo>
-    </APAuthor>
-    <TPCommandLine xmlns="4873beb7-5857-4685-be1f-d57550cc96cc" xsi:nil="true"/>
-    <IntlLangReviewer xmlns="4873beb7-5857-4685-be1f-d57550cc96cc" xsi:nil="true"/>
-    <OpenTemplate xmlns="4873beb7-5857-4685-be1f-d57550cc96cc">true</OpenTemplate>
-    <CSXSubmissionDate xmlns="4873beb7-5857-4685-be1f-d57550cc96cc" xsi:nil="true"/>
-    <TaxCatchAll xmlns="4873beb7-5857-4685-be1f-d57550cc96cc"/>
-    <Manager xmlns="4873beb7-5857-4685-be1f-d57550cc96cc" xsi:nil="true"/>
-    <NumericId xmlns="4873beb7-5857-4685-be1f-d57550cc96cc" xsi:nil="true"/>
-    <ParentAssetId xmlns="4873beb7-5857-4685-be1f-d57550cc96cc" xsi:nil="true"/>
-    <OriginalSourceMarket xmlns="4873beb7-5857-4685-be1f-d57550cc96cc" xsi:nil="true"/>
-    <ApprovalStatus xmlns="4873beb7-5857-4685-be1f-d57550cc96cc">InProgress</ApprovalStatus>
-    <TPComponent xmlns="4873beb7-5857-4685-be1f-d57550cc96cc" xsi:nil="true"/>
-    <EditorialTags xmlns="4873beb7-5857-4685-be1f-d57550cc96cc" xsi:nil="true"/>
-    <TPExecutable xmlns="4873beb7-5857-4685-be1f-d57550cc96cc" xsi:nil="true"/>
-    <TPLaunchHelpLink xmlns="4873beb7-5857-4685-be1f-d57550cc96cc" xsi:nil="true"/>
-    <LocComments xmlns="4873beb7-5857-4685-be1f-d57550cc96cc" xsi:nil="true"/>
-    <LocRecommendedHandoff xmlns="4873beb7-5857-4685-be1f-d57550cc96cc" xsi:nil="true"/>
-    <SourceTitle xmlns="4873beb7-5857-4685-be1f-d57550cc96cc" xsi:nil="true"/>
-    <CSXUpdate xmlns="4873beb7-5857-4685-be1f-d57550cc96cc">false</CSXUpdate>
-    <IntlLocPriority xmlns="4873beb7-5857-4685-be1f-d57550cc96cc" xsi:nil="true"/>
-    <UAProjectedTotalWords xmlns="4873beb7-5857-4685-be1f-d57550cc96cc" xsi:nil="true"/>
-    <AssetType xmlns="4873beb7-5857-4685-be1f-d57550cc96cc">TP</AssetType>
-    <MachineTranslated xmlns="4873beb7-5857-4685-be1f-d57550cc96cc">false</MachineTranslated>
-    <OutputCachingOn xmlns="4873beb7-5857-4685-be1f-d57550cc96cc">false</OutputCachingOn>
-    <TemplateStatus xmlns="4873beb7-5857-4685-be1f-d57550cc96cc">Complete</TemplateStatus>
-    <IsSearchable xmlns="4873beb7-5857-4685-be1f-d57550cc96cc">true</IsSearchable>
-    <ContentItem xmlns="4873beb7-5857-4685-be1f-d57550cc96cc" xsi:nil="true"/>
-    <HandoffToMSDN xmlns="4873beb7-5857-4685-be1f-d57550cc96cc" xsi:nil="true"/>
-    <ShowIn xmlns="4873beb7-5857-4685-be1f-d57550cc96cc">Show everywhere</ShowIn>
-    <ThumbnailAssetId xmlns="4873beb7-5857-4685-be1f-d57550cc96cc" xsi:nil="true"/>
-    <UALocComments xmlns="4873beb7-5857-4685-be1f-d57550cc96cc" xsi:nil="true"/>
-    <UALocRecommendation xmlns="4873beb7-5857-4685-be1f-d57550cc96cc">Localize</UALocRecommendation>
-    <LastModifiedDateTime xmlns="4873beb7-5857-4685-be1f-d57550cc96cc" xsi:nil="true"/>
-    <LegacyData xmlns="4873beb7-5857-4685-be1f-d57550cc96cc" xsi:nil="true"/>
-    <LocManualTestRequired xmlns="4873beb7-5857-4685-be1f-d57550cc96cc">false</LocManualTestRequired>
-    <LocMarketGroupTiers2 xmlns="4873beb7-5857-4685-be1f-d57550cc96cc" xsi:nil="true"/>
-    <ClipArtFilename xmlns="4873beb7-5857-4685-be1f-d57550cc96cc" xsi:nil="true"/>
-    <TPApplication xmlns="4873beb7-5857-4685-be1f-d57550cc96cc" xsi:nil="true"/>
-    <CSXHash xmlns="4873beb7-5857-4685-be1f-d57550cc96cc" xsi:nil="true"/>
-    <DirectSourceMarket xmlns="4873beb7-5857-4685-be1f-d57550cc96cc" xsi:nil="true"/>
-    <PrimaryImageGen xmlns="4873beb7-5857-4685-be1f-d57550cc96cc">true</PrimaryImageGen>
-    <PlannedPubDate xmlns="4873beb7-5857-4685-be1f-d57550cc96cc" xsi:nil="true"/>
-    <CSXSubmissionMarket xmlns="4873beb7-5857-4685-be1f-d57550cc96cc" xsi:nil="true"/>
-    <Downloads xmlns="4873beb7-5857-4685-be1f-d57550cc96cc">0</Downloads>
-    <ArtSampleDocs xmlns="4873beb7-5857-4685-be1f-d57550cc96cc" xsi:nil="true"/>
-    <TrustLevel xmlns="4873beb7-5857-4685-be1f-d57550cc96cc">1 Microsoft Managed Content</TrustLevel>
-    <BlockPublish xmlns="4873beb7-5857-4685-be1f-d57550cc96cc">false</BlockPublish>
-    <TPLaunchHelpLinkType xmlns="4873beb7-5857-4685-be1f-d57550cc96cc">Template</TPLaunchHelpLinkType>
-    <LocalizationTagsTaxHTField0 xmlns="4873beb7-5857-4685-be1f-d57550cc96cc">
-      <Terms xmlns="http://schemas.microsoft.com/office/infopath/2007/PartnerControls"/>
-    </LocalizationTagsTaxHTField0>
-    <BusinessGroup xmlns="4873beb7-5857-4685-be1f-d57550cc96cc" xsi:nil="true"/>
-    <Providers xmlns="4873beb7-5857-4685-be1f-d57550cc96cc" xsi:nil="true"/>
-    <TemplateTemplateType xmlns="4873beb7-5857-4685-be1f-d57550cc96cc">Word Document Template</TemplateTemplateType>
-    <TimesCloned xmlns="4873beb7-5857-4685-be1f-d57550cc96cc" xsi:nil="true"/>
-    <TPAppVersion xmlns="4873beb7-5857-4685-be1f-d57550cc96cc" xsi:nil="true"/>
-    <VoteCount xmlns="4873beb7-5857-4685-be1f-d57550cc96cc" xsi:nil="true"/>
-    <AverageRating xmlns="4873beb7-5857-4685-be1f-d57550cc96cc" xsi:nil="true"/>
-    <FeatureTagsTaxHTField0 xmlns="4873beb7-5857-4685-be1f-d57550cc96cc">
-      <Terms xmlns="http://schemas.microsoft.com/office/infopath/2007/PartnerControls"/>
-    </FeatureTagsTaxHTField0>
-    <Provider xmlns="4873beb7-5857-4685-be1f-d57550cc96cc" xsi:nil="true"/>
-    <UACurrentWords xmlns="4873beb7-5857-4685-be1f-d57550cc96cc" xsi:nil="true"/>
-    <AssetId xmlns="4873beb7-5857-4685-be1f-d57550cc96cc">TP103749966</AssetId>
-    <TPClientViewer xmlns="4873beb7-5857-4685-be1f-d57550cc96cc" xsi:nil="true"/>
-    <DSATActionTaken xmlns="4873beb7-5857-4685-be1f-d57550cc96cc" xsi:nil="true"/>
-    <APEditor xmlns="4873beb7-5857-4685-be1f-d57550cc96cc">
-      <UserInfo>
-        <DisplayName/>
-        <AccountId xsi:nil="true"/>
-        <AccountType/>
-      </UserInfo>
-    </APEditor>
-    <TPInstallLocation xmlns="4873beb7-5857-4685-be1f-d57550cc96cc" xsi:nil="true"/>
-    <OOCacheId xmlns="4873beb7-5857-4685-be1f-d57550cc96cc" xsi:nil="true"/>
-    <IsDeleted xmlns="4873beb7-5857-4685-be1f-d57550cc96cc">false</IsDeleted>
-    <PublishTargets xmlns="4873beb7-5857-4685-be1f-d57550cc96cc">OfficeOnlineVNext</PublishTargets>
-    <ApprovalLog xmlns="4873beb7-5857-4685-be1f-d57550cc96cc" xsi:nil="true"/>
-    <BugNumber xmlns="4873beb7-5857-4685-be1f-d57550cc96cc" xsi:nil="true"/>
-    <CrawlForDependencies xmlns="4873beb7-5857-4685-be1f-d57550cc96cc">false</CrawlForDependencies>
-    <InternalTagsTaxHTField0 xmlns="4873beb7-5857-4685-be1f-d57550cc96cc">
-      <Terms xmlns="http://schemas.microsoft.com/office/infopath/2007/PartnerControls"/>
-    </InternalTagsTaxHTField0>
-    <LastHandOff xmlns="4873beb7-5857-4685-be1f-d57550cc96cc" xsi:nil="true"/>
-    <Milestone xmlns="4873beb7-5857-4685-be1f-d57550cc96cc" xsi:nil="true"/>
-    <OriginalRelease xmlns="4873beb7-5857-4685-be1f-d57550cc96cc">15</OriginalRelease>
-    <RecommendationsModifier xmlns="4873beb7-5857-4685-be1f-d57550cc96cc" xsi:nil="true"/>
-    <ScenarioTagsTaxHTField0 xmlns="4873beb7-5857-4685-be1f-d57550cc96cc">
-      <Terms xmlns="http://schemas.microsoft.com/office/infopath/2007/PartnerControls"/>
-    </ScenarioTagsTaxHTField0>
-    <UANotes xmlns="4873beb7-5857-4685-be1f-d57550cc96cc" xsi:nil="true"/>
-  </documentManagement>
-</p:properties>
-</file>
-
 <file path=customXml/item4.xml><?xml version="1.0" encoding="utf-8"?>
 <b:Sources xmlns:b="http://schemas.openxmlformats.org/officeDocument/2006/bibliography" SelectedStyle="\APA.XSL" StyleName="APA">
   <b:Source>
@@ -5876,6 +6339,24 @@
 </file>
 
 <file path=customXml/itemProps1.xml><?xml version="1.0" encoding="utf-8"?>
+<ds:datastoreItem xmlns:ds="http://schemas.openxmlformats.org/officeDocument/2006/customXml" ds:itemID="{83AE4ADC-D632-40A7-A0C1-0481BB069C4F}">
+  <ds:schemaRefs>
+    <ds:schemaRef ds:uri="http://schemas.microsoft.com/office/2006/metadata/properties"/>
+    <ds:schemaRef ds:uri="http://schemas.microsoft.com/office/infopath/2007/PartnerControls"/>
+    <ds:schemaRef ds:uri="4873beb7-5857-4685-be1f-d57550cc96cc"/>
+  </ds:schemaRefs>
+</ds:datastoreItem>
+</file>
+
+<file path=customXml/itemProps2.xml><?xml version="1.0" encoding="utf-8"?>
+<ds:datastoreItem xmlns:ds="http://schemas.openxmlformats.org/officeDocument/2006/customXml" ds:itemID="{FF740C13-C6A2-43D3-86C5-4CBB969C2CB1}">
+  <ds:schemaRefs>
+    <ds:schemaRef ds:uri="http://schemas.microsoft.com/sharepoint/v3/contenttype/forms"/>
+  </ds:schemaRefs>
+</ds:datastoreItem>
+</file>
+
+<file path=customXml/itemProps3.xml><?xml version="1.0" encoding="utf-8"?>
 <ds:datastoreItem xmlns:ds="http://schemas.openxmlformats.org/officeDocument/2006/customXml" ds:itemID="{88FF2527-3592-4DBF-9FD9-FEA06E5BF9A7}">
   <ds:schemaRefs>
     <ds:schemaRef ds:uri="http://schemas.microsoft.com/office/2006/metadata/contentType"/>
@@ -5893,26 +6374,8 @@
 </ds:datastoreItem>
 </file>
 
-<file path=customXml/itemProps2.xml><?xml version="1.0" encoding="utf-8"?>
-<ds:datastoreItem xmlns:ds="http://schemas.openxmlformats.org/officeDocument/2006/customXml" ds:itemID="{FF740C13-C6A2-43D3-86C5-4CBB969C2CB1}">
-  <ds:schemaRefs>
-    <ds:schemaRef ds:uri="http://schemas.microsoft.com/sharepoint/v3/contenttype/forms"/>
-  </ds:schemaRefs>
-</ds:datastoreItem>
-</file>
-
-<file path=customXml/itemProps3.xml><?xml version="1.0" encoding="utf-8"?>
-<ds:datastoreItem xmlns:ds="http://schemas.openxmlformats.org/officeDocument/2006/customXml" ds:itemID="{83AE4ADC-D632-40A7-A0C1-0481BB069C4F}">
-  <ds:schemaRefs>
-    <ds:schemaRef ds:uri="http://schemas.microsoft.com/office/2006/metadata/properties"/>
-    <ds:schemaRef ds:uri="http://schemas.microsoft.com/office/infopath/2007/PartnerControls"/>
-    <ds:schemaRef ds:uri="4873beb7-5857-4685-be1f-d57550cc96cc"/>
-  </ds:schemaRefs>
-</ds:datastoreItem>
-</file>
-
 <file path=customXml/itemProps4.xml><?xml version="1.0" encoding="utf-8"?>
-<ds:datastoreItem xmlns:ds="http://schemas.openxmlformats.org/officeDocument/2006/customXml" ds:itemID="{DC3F3A95-0855-403C-9255-0BFFECDA3B19}">
+<ds:datastoreItem xmlns:ds="http://schemas.openxmlformats.org/officeDocument/2006/customXml" ds:itemID="{B303CDA1-DE25-43A7-8B23-ED186CC36992}">
   <ds:schemaRefs>
     <ds:schemaRef ds:uri="http://schemas.openxmlformats.org/officeDocument/2006/bibliography"/>
   </ds:schemaRefs>

</xml_diff>